<commit_message>
[update] cv updated for uwo
</commit_message>
<xml_diff>
--- a/KadirCimenci_Cv.docx
+++ b/KadirCimenci_Cv.docx
@@ -1,22 +1,17 @@
 
 <file path=word/document.xml><?xml version="1.0" encoding="utf-8"?>
-<w:document xmlns:o="urn:schemas-microsoft-com:office:office" xmlns:r="http://schemas.openxmlformats.org/officeDocument/2006/relationships" xmlns:v="urn:schemas-microsoft-com:vml" xmlns:w="http://schemas.openxmlformats.org/wordprocessingml/2006/main" xmlns:w10="urn:schemas-microsoft-com:office:word" xmlns:wp="http://schemas.openxmlformats.org/drawingml/2006/wordprocessingDrawing" xmlns:wps="http://schemas.microsoft.com/office/word/2010/wordprocessingShape" xmlns:wpg="http://schemas.microsoft.com/office/word/2010/wordprocessingGroup" xmlns:mc="http://schemas.openxmlformats.org/markup-compatibility/2006" xmlns:wp14="http://schemas.microsoft.com/office/word/2010/wordprocessingDrawing" xmlns:w14="http://schemas.microsoft.com/office/word/2010/wordml" mc:Ignorable="w14 wp14">
+<w:document xmlns:o="urn:schemas-microsoft-com:office:office" xmlns:r="http://schemas.openxmlformats.org/officeDocument/2006/relationships" xmlns:v="urn:schemas-microsoft-com:vml" xmlns:w="http://schemas.openxmlformats.org/wordprocessingml/2006/main" xmlns:w10="urn:schemas-microsoft-com:office:word" xmlns:wp="http://schemas.openxmlformats.org/drawingml/2006/wordprocessingDrawing">
   <w:body>
     <w:p>
       <w:pPr>
         <w:pStyle w:val="Normal"/>
-        <w:numPr>
-          <w:ilvl w:val="0"/>
-          <w:numId w:val="0"/>
-        </w:numPr>
         <w:tabs>
           <w:tab w:val="left" w:pos="2880" w:leader="none"/>
         </w:tabs>
-        <w:ind w:right="0" w:hanging="0"/>
+        <w:ind w:left="0" w:right="0" w:hanging="0"/>
         <w:jc w:val="right"/>
         <w:outlineLvl w:val="0"/>
         <w:rPr>
-          <w:b/>
           <w:b/>
           <w:color w:val="000000"/>
           <w:sz w:val="32"/>
@@ -57,7 +52,7 @@
           <wp:inline distT="0" distB="0" distL="0" distR="0">
             <wp:extent cx="1167765" cy="1367155"/>
             <wp:effectExtent l="0" t="0" r="0" b="0"/>
-            <wp:docPr id="1" name="Picture" descr=""/>
+            <wp:docPr id="0" name="Picture" descr=""/>
             <wp:cNvGraphicFramePr>
               <a:graphicFrameLocks xmlns:a="http://schemas.openxmlformats.org/drawingml/2006/main" noChangeAspect="1"/>
             </wp:cNvGraphicFramePr>
@@ -65,7 +60,7 @@
               <a:graphicData uri="http://schemas.openxmlformats.org/drawingml/2006/picture">
                 <pic:pic xmlns:pic="http://schemas.openxmlformats.org/drawingml/2006/picture">
                   <pic:nvPicPr>
-                    <pic:cNvPr id="1" name="Picture" descr=""/>
+                    <pic:cNvPr id="0" name="Picture" descr=""/>
                     <pic:cNvPicPr>
                       <a:picLocks noChangeAspect="1" noChangeArrowheads="1"/>
                     </pic:cNvPicPr>
@@ -102,17 +97,12 @@
     <w:p>
       <w:pPr>
         <w:pStyle w:val="Normal"/>
-        <w:numPr>
-          <w:ilvl w:val="0"/>
-          <w:numId w:val="0"/>
-        </w:numPr>
         <w:tabs>
           <w:tab w:val="left" w:pos="2880" w:leader="none"/>
         </w:tabs>
         <w:outlineLvl w:val="0"/>
         <w:rPr>
           <w:b/>
-          <w:b/>
           <w:color w:val="000000"/>
           <w:sz w:val="32"/>
           <w:szCs w:val="32"/>
@@ -131,17 +121,12 @@
     <w:p>
       <w:pPr>
         <w:pStyle w:val="Normal"/>
-        <w:numPr>
-          <w:ilvl w:val="0"/>
-          <w:numId w:val="0"/>
-        </w:numPr>
         <w:tabs>
           <w:tab w:val="left" w:pos="2880" w:leader="none"/>
         </w:tabs>
         <w:outlineLvl w:val="0"/>
         <w:rPr>
           <w:b/>
-          <w:b/>
           <w:color w:val="000000"/>
           <w:sz w:val="32"/>
           <w:szCs w:val="32"/>
@@ -159,18 +144,13 @@
     <w:p>
       <w:pPr>
         <w:pStyle w:val="Normal"/>
-        <w:numPr>
-          <w:ilvl w:val="0"/>
-          <w:numId w:val="0"/>
-        </w:numPr>
         <w:tabs>
           <w:tab w:val="left" w:pos="2880" w:leader="none"/>
         </w:tabs>
         <w:jc w:val="center"/>
         <w:outlineLvl w:val="0"/>
         <w:rPr>
-          <w:rFonts w:ascii="Arial" w:hAnsi="Arial" w:cs="Arial"/>
-          <w:b/>
+          <w:rFonts w:cs="Arial" w:ascii="Arial" w:hAnsi="Arial"/>
           <w:b/>
           <w:color w:val="000000"/>
           <w:sz w:val="32"/>
@@ -190,18 +170,13 @@
     <w:p>
       <w:pPr>
         <w:pStyle w:val="Normal"/>
-        <w:numPr>
-          <w:ilvl w:val="0"/>
-          <w:numId w:val="0"/>
-        </w:numPr>
         <w:tabs>
           <w:tab w:val="left" w:pos="2880" w:leader="none"/>
         </w:tabs>
         <w:jc w:val="center"/>
         <w:outlineLvl w:val="0"/>
         <w:rPr>
-          <w:rFonts w:ascii="Arial" w:hAnsi="Arial" w:cs="Arial"/>
-          <w:b/>
+          <w:rFonts w:cs="Arial" w:ascii="Arial" w:hAnsi="Arial"/>
           <w:b/>
           <w:color w:val="000000"/>
           <w:sz w:val="32"/>
@@ -222,17 +197,13 @@
     <w:p>
       <w:pPr>
         <w:pStyle w:val="Normal"/>
-        <w:numPr>
-          <w:ilvl w:val="0"/>
-          <w:numId w:val="0"/>
-        </w:numPr>
         <w:tabs>
           <w:tab w:val="left" w:pos="2880" w:leader="none"/>
         </w:tabs>
         <w:jc w:val="center"/>
         <w:outlineLvl w:val="0"/>
         <w:rPr>
-          <w:rFonts w:ascii="Arial" w:hAnsi="Arial" w:cs="Arial"/>
+          <w:rFonts w:cs="Arial" w:ascii="Arial" w:hAnsi="Arial"/>
           <w:color w:val="000000"/>
         </w:rPr>
       </w:pPr>
@@ -252,7 +223,7 @@
         </w:tabs>
         <w:jc w:val="center"/>
         <w:rPr>
-          <w:rFonts w:ascii="Arial" w:hAnsi="Arial" w:cs="Arial"/>
+          <w:rFonts w:cs="Arial" w:ascii="Arial" w:hAnsi="Arial"/>
           <w:color w:val="000000"/>
         </w:rPr>
       </w:pPr>
@@ -267,17 +238,13 @@
     <w:p>
       <w:pPr>
         <w:pStyle w:val="Normal"/>
-        <w:numPr>
-          <w:ilvl w:val="0"/>
-          <w:numId w:val="0"/>
-        </w:numPr>
         <w:tabs>
           <w:tab w:val="left" w:pos="2880" w:leader="none"/>
         </w:tabs>
         <w:jc w:val="center"/>
         <w:outlineLvl w:val="0"/>
         <w:rPr>
-          <w:rFonts w:ascii="Arial" w:hAnsi="Arial" w:cs="Arial"/>
+          <w:rFonts w:cs="Arial" w:ascii="Arial" w:hAnsi="Arial"/>
           <w:color w:val="000000"/>
         </w:rPr>
       </w:pPr>
@@ -292,16 +259,17 @@
     <w:p>
       <w:pPr>
         <w:pStyle w:val="Normal"/>
-        <w:numPr>
-          <w:ilvl w:val="0"/>
-          <w:numId w:val="0"/>
-        </w:numPr>
         <w:tabs>
           <w:tab w:val="left" w:pos="2880" w:leader="none"/>
         </w:tabs>
         <w:jc w:val="center"/>
         <w:outlineLvl w:val="0"/>
-        <w:rPr/>
+        <w:rPr>
+          <w:rStyle w:val="InternetLink"/>
+          <w:rFonts w:cs="Arial" w:ascii="Arial" w:hAnsi="Arial"/>
+          <w:color w:val="00000A"/>
+          <w:u w:val="none"/>
+        </w:rPr>
       </w:pPr>
       <w:r>
         <w:rPr>
@@ -332,28 +300,23 @@
       <w:pPr>
         <w:pStyle w:val="Normal"/>
         <w:rPr>
-          <w:rFonts w:ascii="Arial" w:hAnsi="Arial" w:cs="Arial"/>
-          <w:color w:val="000000"/>
-        </w:rPr>
-      </w:pPr>
-      <w:r>
-        <w:rPr>
-          <w:rFonts w:cs="Arial" w:ascii="Arial" w:hAnsi="Arial"/>
-          <w:color w:val="000000"/>
-        </w:rPr>
-      </w:r>
-    </w:p>
-    <w:p>
-      <w:pPr>
-        <w:pStyle w:val="Normal"/>
-        <w:numPr>
-          <w:ilvl w:val="0"/>
-          <w:numId w:val="0"/>
-        </w:numPr>
-        <w:outlineLvl w:val="0"/>
-        <w:rPr>
-          <w:rFonts w:ascii="Arial" w:hAnsi="Arial" w:cs="Arial"/>
-          <w:b/>
+          <w:rFonts w:cs="Arial" w:ascii="Arial" w:hAnsi="Arial"/>
+          <w:color w:val="000000"/>
+        </w:rPr>
+      </w:pPr>
+      <w:r>
+        <w:rPr>
+          <w:rFonts w:cs="Arial" w:ascii="Arial" w:hAnsi="Arial"/>
+          <w:color w:val="000000"/>
+        </w:rPr>
+      </w:r>
+    </w:p>
+    <w:p>
+      <w:pPr>
+        <w:pStyle w:val="Normal"/>
+        <w:outlineLvl w:val="0"/>
+        <w:rPr>
+          <w:rFonts w:cs="Arial" w:ascii="Arial" w:hAnsi="Arial"/>
           <w:b/>
           <w:color w:val="000000"/>
           <w:u w:val="single"/>
@@ -372,13 +335,9 @@
     <w:p>
       <w:pPr>
         <w:pStyle w:val="Normal"/>
-        <w:numPr>
-          <w:ilvl w:val="0"/>
-          <w:numId w:val="0"/>
-        </w:numPr>
-        <w:outlineLvl w:val="0"/>
-        <w:rPr>
-          <w:rFonts w:ascii="Arial" w:hAnsi="Arial" w:cs="Arial"/>
+        <w:outlineLvl w:val="0"/>
+        <w:rPr>
+          <w:rFonts w:cs="Arial" w:ascii="Arial" w:hAnsi="Arial"/>
           <w:color w:val="000000"/>
         </w:rPr>
       </w:pPr>
@@ -396,7 +355,7 @@
       <w:pPr>
         <w:pStyle w:val="Normal"/>
         <w:rPr>
-          <w:rFonts w:ascii="Arial" w:hAnsi="Arial" w:cs="Arial"/>
+          <w:rFonts w:cs="Arial" w:ascii="Arial" w:hAnsi="Arial"/>
           <w:color w:val="000000"/>
         </w:rPr>
       </w:pPr>
@@ -413,7 +372,11 @@
     <w:p>
       <w:pPr>
         <w:pStyle w:val="Normal"/>
-        <w:rPr/>
+        <w:rPr>
+          <w:rFonts w:cs="Arial" w:ascii="Arial" w:hAnsi="Arial"/>
+          <w:color w:val="000000"/>
+          <w:shd w:fill="EFEFEF" w:val="clear"/>
+        </w:rPr>
       </w:pPr>
       <w:r>
         <w:rPr>
@@ -452,28 +415,23 @@
       <w:pPr>
         <w:pStyle w:val="Normal"/>
         <w:rPr>
-          <w:rFonts w:ascii="Arial" w:hAnsi="Arial" w:cs="Arial"/>
-          <w:color w:val="000000"/>
-        </w:rPr>
-      </w:pPr>
-      <w:r>
-        <w:rPr>
-          <w:rFonts w:cs="Arial" w:ascii="Arial" w:hAnsi="Arial"/>
-          <w:color w:val="000000"/>
-        </w:rPr>
-      </w:r>
-    </w:p>
-    <w:p>
-      <w:pPr>
-        <w:pStyle w:val="Normal"/>
-        <w:numPr>
-          <w:ilvl w:val="0"/>
-          <w:numId w:val="0"/>
-        </w:numPr>
-        <w:outlineLvl w:val="0"/>
-        <w:rPr>
-          <w:rFonts w:ascii="Arial" w:hAnsi="Arial" w:cs="Arial"/>
-          <w:b/>
+          <w:rFonts w:cs="Arial" w:ascii="Arial" w:hAnsi="Arial"/>
+          <w:color w:val="000000"/>
+        </w:rPr>
+      </w:pPr>
+      <w:r>
+        <w:rPr>
+          <w:rFonts w:cs="Arial" w:ascii="Arial" w:hAnsi="Arial"/>
+          <w:color w:val="000000"/>
+        </w:rPr>
+      </w:r>
+    </w:p>
+    <w:p>
+      <w:pPr>
+        <w:pStyle w:val="Normal"/>
+        <w:outlineLvl w:val="0"/>
+        <w:rPr>
+          <w:rFonts w:cs="Arial" w:ascii="Arial" w:hAnsi="Arial"/>
           <w:b/>
           <w:color w:val="000000"/>
           <w:u w:val="single"/>
@@ -500,7 +458,7 @@
           <w:tab w:val="left" w:pos="0" w:leader="none"/>
         </w:tabs>
         <w:rPr>
-          <w:rFonts w:ascii="Arial" w:hAnsi="Arial" w:cs="Arial"/>
+          <w:rFonts w:cs="Arial" w:ascii="Arial" w:hAnsi="Arial"/>
           <w:color w:val="000000"/>
         </w:rPr>
       </w:pPr>
@@ -515,9 +473,9 @@
     <w:p>
       <w:pPr>
         <w:pStyle w:val="Normal"/>
-        <w:ind w:left="720" w:hanging="0"/>
-        <w:rPr>
-          <w:rFonts w:ascii="Arial" w:hAnsi="Arial" w:cs="Arial"/>
+        <w:ind w:left="720" w:right="0" w:hanging="0"/>
+        <w:rPr>
+          <w:rFonts w:cs="Arial" w:ascii="Arial" w:hAnsi="Arial"/>
           <w:color w:val="000000"/>
         </w:rPr>
       </w:pPr>
@@ -535,9 +493,9 @@
     <w:p>
       <w:pPr>
         <w:pStyle w:val="Normal"/>
-        <w:ind w:left="720" w:hanging="0"/>
-        <w:rPr>
-          <w:rFonts w:ascii="Arial" w:hAnsi="Arial" w:cs="Arial"/>
+        <w:ind w:left="720" w:right="0" w:hanging="0"/>
+        <w:rPr>
+          <w:rFonts w:cs="Arial" w:ascii="Arial" w:hAnsi="Arial"/>
           <w:color w:val="000000"/>
         </w:rPr>
       </w:pPr>
@@ -559,7 +517,7 @@
           <w:tab w:val="left" w:pos="0" w:leader="none"/>
         </w:tabs>
         <w:rPr>
-          <w:rFonts w:ascii="Arial" w:hAnsi="Arial" w:cs="Arial"/>
+          <w:rFonts w:cs="Arial" w:ascii="Arial" w:hAnsi="Arial"/>
           <w:color w:val="000000"/>
         </w:rPr>
       </w:pPr>
@@ -577,9 +535,12 @@
     <w:p>
       <w:pPr>
         <w:pStyle w:val="Normal"/>
-        <w:ind w:left="0" w:hanging="360"/>
+        <w:ind w:left="0" w:right="0" w:hanging="360"/>
         <w:jc w:val="both"/>
-        <w:rPr/>
+        <w:rPr>
+          <w:rFonts w:cs="Arial" w:ascii="Arial" w:hAnsi="Arial"/>
+          <w:color w:val="000000"/>
+        </w:rPr>
       </w:pPr>
       <w:r>
         <w:rPr>
@@ -606,10 +567,10 @@
     <w:p>
       <w:pPr>
         <w:pStyle w:val="Normal"/>
-        <w:ind w:left="0" w:hanging="360"/>
+        <w:ind w:left="0" w:right="0" w:hanging="360"/>
         <w:jc w:val="both"/>
         <w:rPr>
-          <w:rFonts w:ascii="Arial" w:hAnsi="Arial" w:cs="Arial"/>
+          <w:rFonts w:cs="Arial" w:ascii="Arial" w:hAnsi="Arial"/>
           <w:color w:val="000000"/>
         </w:rPr>
       </w:pPr>
@@ -630,7 +591,7 @@
         </w:numPr>
         <w:jc w:val="both"/>
         <w:rPr>
-          <w:rFonts w:ascii="Arial" w:hAnsi="Arial" w:cs="Arial"/>
+          <w:rFonts w:cs="Arial" w:ascii="Arial" w:hAnsi="Arial"/>
           <w:color w:val="000000"/>
         </w:rPr>
       </w:pPr>
@@ -646,7 +607,10 @@
       <w:pPr>
         <w:pStyle w:val="ListParagraph"/>
         <w:jc w:val="both"/>
-        <w:rPr/>
+        <w:rPr>
+          <w:rFonts w:cs="Arial" w:ascii="Arial" w:hAnsi="Arial"/>
+          <w:color w:val="000000"/>
+        </w:rPr>
       </w:pPr>
       <w:r>
         <w:rPr>
@@ -674,7 +638,7 @@
           <w:numId w:val="1"/>
         </w:numPr>
         <w:rPr>
-          <w:rFonts w:ascii="Arial" w:hAnsi="Arial" w:cs="Arial"/>
+          <w:rFonts w:cs="Arial" w:ascii="Arial" w:hAnsi="Arial"/>
           <w:color w:val="000000"/>
         </w:rPr>
       </w:pPr>
@@ -697,9 +661,9 @@
     <w:p>
       <w:pPr>
         <w:pStyle w:val="Normal"/>
-        <w:ind w:left="720" w:hanging="0"/>
-        <w:rPr>
-          <w:rFonts w:ascii="Arial" w:hAnsi="Arial" w:cs="Arial"/>
+        <w:ind w:left="720" w:right="0" w:hanging="0"/>
+        <w:rPr>
+          <w:rFonts w:cs="Arial" w:ascii="Arial" w:hAnsi="Arial"/>
           <w:color w:val="000000"/>
         </w:rPr>
       </w:pPr>
@@ -718,7 +682,7 @@
           <w:numId w:val="1"/>
         </w:numPr>
         <w:rPr>
-          <w:rFonts w:ascii="Arial" w:hAnsi="Arial" w:cs="Arial"/>
+          <w:rFonts w:cs="Arial" w:ascii="Arial" w:hAnsi="Arial"/>
           <w:color w:val="000000"/>
         </w:rPr>
       </w:pPr>
@@ -742,28 +706,23 @@
       <w:pPr>
         <w:pStyle w:val="Normal"/>
         <w:rPr>
-          <w:rFonts w:ascii="Arial" w:hAnsi="Arial" w:cs="Arial"/>
-          <w:color w:val="000000"/>
-        </w:rPr>
-      </w:pPr>
-      <w:r>
-        <w:rPr>
-          <w:rFonts w:cs="Arial" w:ascii="Arial" w:hAnsi="Arial"/>
-          <w:color w:val="000000"/>
-        </w:rPr>
-      </w:r>
-    </w:p>
-    <w:p>
-      <w:pPr>
-        <w:pStyle w:val="Normal"/>
-        <w:numPr>
-          <w:ilvl w:val="0"/>
-          <w:numId w:val="0"/>
-        </w:numPr>
-        <w:outlineLvl w:val="0"/>
-        <w:rPr>
-          <w:rFonts w:ascii="Arial" w:hAnsi="Arial" w:cs="Arial"/>
-          <w:b/>
+          <w:rFonts w:cs="Arial" w:ascii="Arial" w:hAnsi="Arial"/>
+          <w:color w:val="000000"/>
+        </w:rPr>
+      </w:pPr>
+      <w:r>
+        <w:rPr>
+          <w:rFonts w:cs="Arial" w:ascii="Arial" w:hAnsi="Arial"/>
+          <w:color w:val="000000"/>
+        </w:rPr>
+      </w:r>
+    </w:p>
+    <w:p>
+      <w:pPr>
+        <w:pStyle w:val="Normal"/>
+        <w:outlineLvl w:val="0"/>
+        <w:rPr>
+          <w:rFonts w:cs="Arial" w:ascii="Arial" w:hAnsi="Arial"/>
           <w:b/>
           <w:color w:val="000000"/>
           <w:u w:val="single"/>
@@ -788,7 +747,7 @@
         </w:numPr>
         <w:outlineLvl w:val="0"/>
         <w:rPr>
-          <w:rFonts w:ascii="Arial" w:hAnsi="Arial" w:cs="Arial"/>
+          <w:rFonts w:cs="Arial" w:ascii="Arial" w:hAnsi="Arial"/>
           <w:color w:val="000000"/>
         </w:rPr>
       </w:pPr>
@@ -808,7 +767,10 @@
           <w:numId w:val="3"/>
         </w:numPr>
         <w:outlineLvl w:val="0"/>
-        <w:rPr/>
+        <w:rPr>
+          <w:rFonts w:cs="Arial" w:ascii="Arial" w:hAnsi="Arial"/>
+          <w:color w:val="000000"/>
+        </w:rPr>
       </w:pPr>
       <w:r>
         <w:rPr>
@@ -826,7 +788,10 @@
           <w:numId w:val="3"/>
         </w:numPr>
         <w:outlineLvl w:val="0"/>
-        <w:rPr/>
+        <w:rPr>
+          <w:rFonts w:cs="Arial" w:ascii="Arial" w:hAnsi="Arial"/>
+          <w:color w:val="000000"/>
+        </w:rPr>
       </w:pPr>
       <w:r>
         <w:rPr>
@@ -845,7 +810,7 @@
         </w:numPr>
         <w:outlineLvl w:val="0"/>
         <w:rPr>
-          <w:rFonts w:ascii="Arial" w:hAnsi="Arial" w:cs="Arial"/>
+          <w:rFonts w:cs="Arial" w:ascii="Arial" w:hAnsi="Arial"/>
           <w:color w:val="000000"/>
         </w:rPr>
       </w:pPr>
@@ -866,7 +831,7 @@
         </w:numPr>
         <w:outlineLvl w:val="0"/>
         <w:rPr>
-          <w:rFonts w:ascii="Arial" w:hAnsi="Arial" w:cs="Arial"/>
+          <w:rFonts w:cs="Arial" w:ascii="Arial" w:hAnsi="Arial"/>
           <w:color w:val="000000"/>
         </w:rPr>
       </w:pPr>
@@ -887,16 +852,16 @@
         </w:numPr>
         <w:outlineLvl w:val="0"/>
         <w:rPr>
-          <w:rFonts w:ascii="Arial" w:hAnsi="Arial" w:cs="Arial"/>
-          <w:color w:val="000000"/>
-        </w:rPr>
-      </w:pPr>
-      <w:r>
-        <w:rPr>
-          <w:rFonts w:cs="Arial" w:ascii="Arial" w:hAnsi="Arial"/>
-          <w:color w:val="000000"/>
-        </w:rPr>
-        <w:t>INS - AHRS systems design</w:t>
+          <w:rFonts w:cs="Arial" w:ascii="Arial" w:hAnsi="Arial"/>
+          <w:color w:val="000000"/>
+        </w:rPr>
+      </w:pPr>
+      <w:r>
+        <w:rPr>
+          <w:rFonts w:cs="Arial" w:ascii="Arial" w:hAnsi="Arial"/>
+          <w:color w:val="000000"/>
+        </w:rPr>
+        <w:t>Wireless Sensor Networks – Design &amp; Analysis</w:t>
       </w:r>
     </w:p>
     <w:p>
@@ -908,7 +873,7 @@
         </w:numPr>
         <w:outlineLvl w:val="0"/>
         <w:rPr>
-          <w:rFonts w:ascii="Arial" w:hAnsi="Arial" w:cs="Arial"/>
+          <w:rFonts w:cs="Arial" w:ascii="Arial" w:hAnsi="Arial"/>
           <w:color w:val="000000"/>
         </w:rPr>
       </w:pPr>
@@ -929,7 +894,7 @@
         </w:numPr>
         <w:outlineLvl w:val="0"/>
         <w:rPr>
-          <w:rFonts w:ascii="Arial" w:hAnsi="Arial" w:cs="Arial"/>
+          <w:rFonts w:cs="Arial" w:ascii="Arial" w:hAnsi="Arial"/>
           <w:color w:val="000000"/>
         </w:rPr>
       </w:pPr>
@@ -949,7 +914,10 @@
           <w:numId w:val="3"/>
         </w:numPr>
         <w:outlineLvl w:val="0"/>
-        <w:rPr/>
+        <w:rPr>
+          <w:rFonts w:cs="Arial" w:ascii="Arial" w:hAnsi="Arial"/>
+          <w:color w:val="000000"/>
+        </w:rPr>
       </w:pPr>
       <w:r>
         <w:rPr>
@@ -968,7 +936,7 @@
         </w:numPr>
         <w:outlineLvl w:val="0"/>
         <w:rPr>
-          <w:rFonts w:ascii="Arial" w:hAnsi="Arial" w:cs="Arial"/>
+          <w:rFonts w:cs="Arial" w:ascii="Arial" w:hAnsi="Arial"/>
           <w:color w:val="000000"/>
         </w:rPr>
       </w:pPr>
@@ -989,7 +957,7 @@
         </w:numPr>
         <w:outlineLvl w:val="0"/>
         <w:rPr>
-          <w:rFonts w:ascii="Arial" w:hAnsi="Arial" w:cs="Arial"/>
+          <w:rFonts w:cs="Arial" w:ascii="Arial" w:hAnsi="Arial"/>
           <w:color w:val="000000"/>
         </w:rPr>
       </w:pPr>
@@ -1004,35 +972,26 @@
     <w:p>
       <w:pPr>
         <w:pStyle w:val="ListParagraph"/>
-        <w:numPr>
-          <w:ilvl w:val="0"/>
-          <w:numId w:val="0"/>
-        </w:numPr>
-        <w:ind w:left="1440" w:hanging="0"/>
-        <w:outlineLvl w:val="0"/>
-        <w:rPr>
-          <w:rFonts w:ascii="Arial" w:hAnsi="Arial" w:cs="Arial"/>
-          <w:color w:val="000000"/>
-        </w:rPr>
-      </w:pPr>
-      <w:r>
-        <w:rPr>
-          <w:rFonts w:cs="Arial" w:ascii="Arial" w:hAnsi="Arial"/>
-          <w:color w:val="000000"/>
-        </w:rPr>
-      </w:r>
-    </w:p>
-    <w:p>
-      <w:pPr>
-        <w:pStyle w:val="Normal"/>
-        <w:numPr>
-          <w:ilvl w:val="0"/>
-          <w:numId w:val="0"/>
-        </w:numPr>
-        <w:outlineLvl w:val="0"/>
-        <w:rPr>
-          <w:rFonts w:ascii="Arial" w:hAnsi="Arial" w:cs="Arial"/>
-          <w:b/>
+        <w:ind w:left="1440" w:right="0" w:hanging="0"/>
+        <w:outlineLvl w:val="0"/>
+        <w:rPr>
+          <w:rFonts w:cs="Arial" w:ascii="Arial" w:hAnsi="Arial"/>
+          <w:color w:val="000000"/>
+        </w:rPr>
+      </w:pPr>
+      <w:r>
+        <w:rPr>
+          <w:rFonts w:cs="Arial" w:ascii="Arial" w:hAnsi="Arial"/>
+          <w:color w:val="000000"/>
+        </w:rPr>
+      </w:r>
+    </w:p>
+    <w:p>
+      <w:pPr>
+        <w:pStyle w:val="Normal"/>
+        <w:outlineLvl w:val="0"/>
+        <w:rPr>
+          <w:rFonts w:cs="Arial" w:ascii="Arial" w:hAnsi="Arial"/>
           <w:b/>
           <w:color w:val="000000"/>
           <w:u w:val="single"/>
@@ -1056,7 +1015,7 @@
         </w:numPr>
         <w:outlineLvl w:val="0"/>
         <w:rPr>
-          <w:rFonts w:ascii="Arial" w:hAnsi="Arial" w:cs="Arial"/>
+          <w:rFonts w:cs="Arial" w:ascii="Arial" w:hAnsi="Arial"/>
           <w:color w:val="000000"/>
         </w:rPr>
       </w:pPr>
@@ -1071,14 +1030,10 @@
     <w:p>
       <w:pPr>
         <w:pStyle w:val="ListParagraph"/>
-        <w:numPr>
-          <w:ilvl w:val="0"/>
-          <w:numId w:val="0"/>
-        </w:numPr>
-        <w:ind w:left="720" w:hanging="0"/>
-        <w:outlineLvl w:val="0"/>
-        <w:rPr>
-          <w:rFonts w:ascii="Arial" w:hAnsi="Arial" w:cs="Arial"/>
+        <w:ind w:left="720" w:right="0" w:hanging="0"/>
+        <w:outlineLvl w:val="0"/>
+        <w:rPr>
+          <w:rFonts w:cs="Arial" w:ascii="Arial" w:hAnsi="Arial"/>
           <w:color w:val="000000"/>
         </w:rPr>
       </w:pPr>
@@ -1099,7 +1054,7 @@
         </w:numPr>
         <w:outlineLvl w:val="0"/>
         <w:rPr>
-          <w:rFonts w:ascii="Arial" w:hAnsi="Arial" w:cs="Arial"/>
+          <w:rFonts w:cs="Arial" w:ascii="Arial" w:hAnsi="Arial"/>
           <w:color w:val="000000"/>
         </w:rPr>
       </w:pPr>
@@ -1120,7 +1075,7 @@
         </w:numPr>
         <w:outlineLvl w:val="0"/>
         <w:rPr>
-          <w:rFonts w:ascii="Arial" w:hAnsi="Arial" w:cs="Arial"/>
+          <w:rFonts w:cs="Arial" w:ascii="Arial" w:hAnsi="Arial"/>
           <w:color w:val="000000"/>
         </w:rPr>
       </w:pPr>
@@ -1141,7 +1096,7 @@
         </w:numPr>
         <w:outlineLvl w:val="0"/>
         <w:rPr>
-          <w:rFonts w:ascii="Arial" w:hAnsi="Arial" w:cs="Arial"/>
+          <w:rFonts w:cs="Arial" w:ascii="Arial" w:hAnsi="Arial"/>
           <w:color w:val="000000"/>
         </w:rPr>
       </w:pPr>
@@ -1162,7 +1117,7 @@
         </w:numPr>
         <w:outlineLvl w:val="0"/>
         <w:rPr>
-          <w:rFonts w:ascii="Arial" w:hAnsi="Arial" w:cs="Arial"/>
+          <w:rFonts w:cs="Arial" w:ascii="Arial" w:hAnsi="Arial"/>
           <w:color w:val="000000"/>
         </w:rPr>
       </w:pPr>
@@ -1183,7 +1138,7 @@
         </w:numPr>
         <w:outlineLvl w:val="0"/>
         <w:rPr>
-          <w:rFonts w:ascii="Arial" w:hAnsi="Arial" w:cs="Arial"/>
+          <w:rFonts w:cs="Arial" w:ascii="Arial" w:hAnsi="Arial"/>
           <w:color w:val="000000"/>
         </w:rPr>
       </w:pPr>
@@ -1204,7 +1159,7 @@
         </w:numPr>
         <w:outlineLvl w:val="0"/>
         <w:rPr>
-          <w:rFonts w:ascii="Arial" w:hAnsi="Arial" w:cs="Arial"/>
+          <w:rFonts w:cs="Arial" w:ascii="Arial" w:hAnsi="Arial"/>
           <w:color w:val="000000"/>
         </w:rPr>
       </w:pPr>
@@ -1225,7 +1180,7 @@
         </w:numPr>
         <w:outlineLvl w:val="0"/>
         <w:rPr>
-          <w:rFonts w:ascii="Arial" w:hAnsi="Arial" w:cs="Arial"/>
+          <w:rFonts w:cs="Arial" w:ascii="Arial" w:hAnsi="Arial"/>
           <w:color w:val="000000"/>
         </w:rPr>
       </w:pPr>
@@ -1246,7 +1201,7 @@
         </w:numPr>
         <w:outlineLvl w:val="0"/>
         <w:rPr>
-          <w:rFonts w:ascii="Arial" w:hAnsi="Arial" w:cs="Arial"/>
+          <w:rFonts w:cs="Arial" w:ascii="Arial" w:hAnsi="Arial"/>
           <w:color w:val="000000"/>
         </w:rPr>
       </w:pPr>
@@ -1261,78 +1216,44 @@
     <w:p>
       <w:pPr>
         <w:pStyle w:val="ListParagraph"/>
-        <w:numPr>
-          <w:ilvl w:val="0"/>
-          <w:numId w:val="0"/>
-        </w:numPr>
-        <w:ind w:left="1440" w:hanging="0"/>
-        <w:outlineLvl w:val="0"/>
-        <w:rPr>
-          <w:rFonts w:ascii="Arial" w:hAnsi="Arial" w:cs="Arial"/>
-          <w:color w:val="000000"/>
-        </w:rPr>
-      </w:pPr>
-      <w:r>
-        <w:rPr>
-          <w:rFonts w:cs="Arial" w:ascii="Arial" w:hAnsi="Arial"/>
-          <w:color w:val="000000"/>
-        </w:rPr>
-      </w:r>
-    </w:p>
-    <w:p>
-      <w:pPr>
-        <w:pStyle w:val="ListParagraph"/>
-        <w:numPr>
-          <w:ilvl w:val="0"/>
-          <w:numId w:val="0"/>
-        </w:numPr>
-        <w:ind w:left="1440" w:hanging="0"/>
-        <w:outlineLvl w:val="0"/>
-        <w:rPr>
-          <w:rFonts w:ascii="Arial" w:hAnsi="Arial" w:cs="Arial"/>
-          <w:color w:val="000000"/>
-        </w:rPr>
-      </w:pPr>
-      <w:r>
-        <w:rPr>
-          <w:rFonts w:cs="Arial" w:ascii="Arial" w:hAnsi="Arial"/>
-          <w:color w:val="000000"/>
-        </w:rPr>
-      </w:r>
-    </w:p>
-    <w:p>
-      <w:pPr>
-        <w:pStyle w:val="ListParagraph"/>
-        <w:numPr>
-          <w:ilvl w:val="0"/>
-          <w:numId w:val="0"/>
-        </w:numPr>
-        <w:ind w:left="1440" w:hanging="0"/>
-        <w:outlineLvl w:val="0"/>
-        <w:rPr>
-          <w:rFonts w:ascii="Arial" w:hAnsi="Arial" w:cs="Arial"/>
-          <w:color w:val="000000"/>
-        </w:rPr>
-      </w:pPr>
-      <w:r>
-        <w:rPr>
-          <w:rFonts w:cs="Arial" w:ascii="Arial" w:hAnsi="Arial"/>
-          <w:color w:val="000000"/>
-        </w:rPr>
-        <w:tab/>
-      </w:r>
-    </w:p>
-    <w:p>
-      <w:pPr>
-        <w:pStyle w:val="Normal"/>
-        <w:numPr>
-          <w:ilvl w:val="0"/>
-          <w:numId w:val="0"/>
-        </w:numPr>
-        <w:outlineLvl w:val="0"/>
-        <w:rPr>
-          <w:rFonts w:ascii="Arial" w:hAnsi="Arial" w:cs="Arial"/>
-          <w:b/>
+        <w:ind w:left="1440" w:right="0" w:hanging="0"/>
+        <w:outlineLvl w:val="0"/>
+        <w:rPr>
+          <w:rFonts w:cs="Arial" w:ascii="Arial" w:hAnsi="Arial"/>
+          <w:color w:val="000000"/>
+        </w:rPr>
+      </w:pPr>
+      <w:r>
+        <w:rPr>
+          <w:rFonts w:cs="Arial" w:ascii="Arial" w:hAnsi="Arial"/>
+          <w:color w:val="000000"/>
+        </w:rPr>
+      </w:r>
+    </w:p>
+    <w:p>
+      <w:pPr>
+        <w:pStyle w:val="ListParagraph"/>
+        <w:ind w:left="1440" w:right="0" w:hanging="0"/>
+        <w:outlineLvl w:val="0"/>
+        <w:rPr>
+          <w:rFonts w:cs="Arial" w:ascii="Arial" w:hAnsi="Arial"/>
+          <w:color w:val="000000"/>
+        </w:rPr>
+      </w:pPr>
+      <w:r>
+        <w:rPr>
+          <w:rFonts w:cs="Arial" w:ascii="Arial" w:hAnsi="Arial"/>
+          <w:color w:val="000000"/>
+        </w:rPr>
+        <w:tab/>
+      </w:r>
+    </w:p>
+    <w:p>
+      <w:pPr>
+        <w:pStyle w:val="Normal"/>
+        <w:outlineLvl w:val="0"/>
+        <w:rPr>
+          <w:rFonts w:cs="Arial" w:ascii="Arial" w:hAnsi="Arial"/>
           <w:b/>
           <w:color w:val="000000"/>
           <w:u w:val="single"/>
@@ -1351,14 +1272,9 @@
     <w:p>
       <w:pPr>
         <w:pStyle w:val="Normal"/>
-        <w:numPr>
-          <w:ilvl w:val="0"/>
-          <w:numId w:val="0"/>
-        </w:numPr>
-        <w:outlineLvl w:val="0"/>
-        <w:rPr>
-          <w:rFonts w:ascii="Arial" w:hAnsi="Arial" w:cs="Arial"/>
-          <w:b/>
+        <w:outlineLvl w:val="0"/>
+        <w:rPr>
+          <w:rFonts w:cs="Arial" w:ascii="Arial" w:hAnsi="Arial"/>
           <w:b/>
           <w:color w:val="000000"/>
           <w:u w:val="single"/>
@@ -1382,8 +1298,7 @@
         </w:numPr>
         <w:outlineLvl w:val="0"/>
         <w:rPr>
-          <w:rFonts w:ascii="Arial" w:hAnsi="Arial" w:cs="Arial"/>
-          <w:b/>
+          <w:rFonts w:cs="Arial" w:ascii="Arial" w:hAnsi="Arial"/>
           <w:b/>
           <w:color w:val="000000"/>
           <w:u w:val="single"/>
@@ -1402,15 +1317,10 @@
     <w:p>
       <w:pPr>
         <w:pStyle w:val="ListParagraph"/>
-        <w:numPr>
-          <w:ilvl w:val="0"/>
-          <w:numId w:val="0"/>
-        </w:numPr>
-        <w:ind w:left="720" w:hanging="0"/>
-        <w:outlineLvl w:val="0"/>
-        <w:rPr>
-          <w:rFonts w:ascii="Arial" w:hAnsi="Arial" w:cs="Arial"/>
-          <w:b/>
+        <w:ind w:left="720" w:right="0" w:hanging="0"/>
+        <w:outlineLvl w:val="0"/>
+        <w:rPr>
+          <w:rFonts w:cs="Arial" w:ascii="Arial" w:hAnsi="Arial"/>
           <w:b/>
           <w:color w:val="000000"/>
           <w:u w:val="single"/>
@@ -1428,14 +1338,10 @@
     <w:p>
       <w:pPr>
         <w:pStyle w:val="ListParagraph"/>
-        <w:numPr>
-          <w:ilvl w:val="0"/>
-          <w:numId w:val="0"/>
-        </w:numPr>
-        <w:ind w:left="720" w:hanging="0"/>
-        <w:outlineLvl w:val="0"/>
-        <w:rPr>
-          <w:rFonts w:ascii="Arial" w:hAnsi="Arial" w:cs="Arial"/>
+        <w:ind w:left="720" w:right="0" w:hanging="0"/>
+        <w:outlineLvl w:val="0"/>
+        <w:rPr>
+          <w:rFonts w:cs="Arial" w:ascii="Arial" w:hAnsi="Arial"/>
           <w:color w:val="000000"/>
         </w:rPr>
       </w:pPr>
@@ -1450,11 +1356,7 @@
     <w:p>
       <w:pPr>
         <w:pStyle w:val="ListParagraph"/>
-        <w:numPr>
-          <w:ilvl w:val="0"/>
-          <w:numId w:val="0"/>
-        </w:numPr>
-        <w:ind w:left="720" w:hanging="0"/>
+        <w:ind w:left="720" w:right="0" w:hanging="0"/>
         <w:outlineLvl w:val="0"/>
         <w:rPr/>
       </w:pPr>
@@ -1465,14 +1367,10 @@
     <w:p>
       <w:pPr>
         <w:pStyle w:val="ListParagraph"/>
-        <w:numPr>
-          <w:ilvl w:val="0"/>
-          <w:numId w:val="0"/>
-        </w:numPr>
-        <w:ind w:left="720" w:hanging="0"/>
-        <w:outlineLvl w:val="0"/>
-        <w:rPr>
-          <w:rFonts w:ascii="Arial" w:hAnsi="Arial" w:cs="Arial"/>
+        <w:ind w:left="720" w:right="0" w:hanging="0"/>
+        <w:outlineLvl w:val="0"/>
+        <w:rPr>
+          <w:rFonts w:cs="Arial" w:ascii="Arial" w:hAnsi="Arial"/>
           <w:color w:val="000000"/>
         </w:rPr>
       </w:pPr>
@@ -1487,35 +1385,27 @@
     <w:p>
       <w:pPr>
         <w:pStyle w:val="ListParagraph"/>
-        <w:numPr>
-          <w:ilvl w:val="0"/>
-          <w:numId w:val="0"/>
-        </w:numPr>
-        <w:ind w:left="720" w:hanging="0"/>
-        <w:outlineLvl w:val="0"/>
-        <w:rPr>
-          <w:rFonts w:ascii="Arial" w:hAnsi="Arial" w:cs="Arial"/>
-          <w:color w:val="000000"/>
-        </w:rPr>
-      </w:pPr>
-      <w:r>
-        <w:rPr>
-          <w:rFonts w:cs="Arial" w:ascii="Arial" w:hAnsi="Arial"/>
-          <w:color w:val="000000"/>
-        </w:rPr>
-      </w:r>
-    </w:p>
-    <w:p>
-      <w:pPr>
-        <w:pStyle w:val="ListParagraph"/>
-        <w:numPr>
-          <w:ilvl w:val="0"/>
-          <w:numId w:val="0"/>
-        </w:numPr>
-        <w:ind w:left="720" w:hanging="0"/>
-        <w:outlineLvl w:val="0"/>
-        <w:rPr>
-          <w:rFonts w:ascii="Arial" w:hAnsi="Arial" w:cs="Arial"/>
+        <w:ind w:left="720" w:right="0" w:hanging="0"/>
+        <w:outlineLvl w:val="0"/>
+        <w:rPr>
+          <w:rFonts w:cs="Arial" w:ascii="Arial" w:hAnsi="Arial"/>
+          <w:color w:val="000000"/>
+        </w:rPr>
+      </w:pPr>
+      <w:r>
+        <w:rPr>
+          <w:rFonts w:cs="Arial" w:ascii="Arial" w:hAnsi="Arial"/>
+          <w:color w:val="000000"/>
+        </w:rPr>
+      </w:r>
+    </w:p>
+    <w:p>
+      <w:pPr>
+        <w:pStyle w:val="ListParagraph"/>
+        <w:ind w:left="720" w:right="0" w:hanging="0"/>
+        <w:outlineLvl w:val="0"/>
+        <w:rPr>
+          <w:rFonts w:cs="Arial" w:ascii="Arial" w:hAnsi="Arial"/>
           <w:color w:val="000000"/>
         </w:rPr>
       </w:pPr>
@@ -1536,59 +1426,56 @@
         </w:numPr>
         <w:jc w:val="both"/>
         <w:outlineLvl w:val="0"/>
-        <w:rPr/>
-      </w:pPr>
-      <w:r>
         <w:rPr>
           <w:rFonts w:cs="Arial" w:ascii="Arial" w:hAnsi="Arial"/>
           <w:color w:val="000000"/>
           <w:sz w:val="22"/>
           <w:szCs w:val="22"/>
         </w:rPr>
-        <w:t xml:space="preserve">Designing stability&amp;control augmentation systems </w:t>
-        <w:tab/>
-        <w:t xml:space="preserve">(SAS&amp;CAS) and autopilot systems for different types of unmanned air vehicles (fixed-wing, rotary-wing, hybrid). Robustness and performance anaylsis of controllers </w:t>
-        <w:tab/>
-        <w:t>with loop breaking and singular value methods.</w:t>
-      </w:r>
-    </w:p>
-    <w:p>
-      <w:pPr>
-        <w:pStyle w:val="ListParagraph"/>
-        <w:numPr>
-          <w:ilvl w:val="0"/>
-          <w:numId w:val="0"/>
-        </w:numPr>
-        <w:ind w:left="1440" w:hanging="0"/>
-        <w:jc w:val="both"/>
-        <w:outlineLvl w:val="0"/>
-        <w:rPr>
-          <w:rFonts w:ascii="Arial" w:hAnsi="Arial" w:cs="Arial"/>
+      </w:pPr>
+      <w:r>
+        <w:rPr>
+          <w:rFonts w:cs="Arial" w:ascii="Arial" w:hAnsi="Arial"/>
           <w:color w:val="000000"/>
           <w:sz w:val="22"/>
           <w:szCs w:val="22"/>
         </w:rPr>
-      </w:pPr>
-      <w:r>
+        <w:t xml:space="preserve">Designing stability&amp;control augmentation systems </w:t>
+        <w:tab/>
+        <w:t xml:space="preserve">(SAS&amp;CAS) and autopilot systems for different types of unmanned air vehicles (fixed-wing, rotary-wing, hybrid). Robustness and performance anaylsis of controllers </w:t>
+        <w:tab/>
+        <w:t>with loop breaking and singular value methods.</w:t>
+      </w:r>
+    </w:p>
+    <w:p>
+      <w:pPr>
+        <w:pStyle w:val="ListParagraph"/>
+        <w:ind w:left="1440" w:right="0" w:hanging="0"/>
+        <w:jc w:val="both"/>
+        <w:outlineLvl w:val="0"/>
         <w:rPr>
           <w:rFonts w:cs="Arial" w:ascii="Arial" w:hAnsi="Arial"/>
           <w:color w:val="000000"/>
           <w:sz w:val="22"/>
           <w:szCs w:val="22"/>
         </w:rPr>
-      </w:r>
-    </w:p>
-    <w:p>
-      <w:pPr>
-        <w:pStyle w:val="ListParagraph"/>
-        <w:numPr>
-          <w:ilvl w:val="0"/>
-          <w:numId w:val="0"/>
-        </w:numPr>
-        <w:ind w:left="720" w:hanging="0"/>
-        <w:outlineLvl w:val="0"/>
-        <w:rPr>
-          <w:rFonts w:ascii="Arial" w:hAnsi="Arial" w:cs="Arial"/>
+      </w:pPr>
+      <w:r>
+        <w:rPr>
+          <w:rFonts w:cs="Arial" w:ascii="Arial" w:hAnsi="Arial"/>
+          <w:color w:val="000000"/>
+          <w:sz w:val="22"/>
+          <w:szCs w:val="22"/>
+        </w:rPr>
+      </w:r>
+    </w:p>
+    <w:p>
+      <w:pPr>
+        <w:pStyle w:val="ListParagraph"/>
+        <w:ind w:left="720" w:right="0" w:hanging="0"/>
+        <w:outlineLvl w:val="0"/>
+        <w:rPr>
+          <w:rFonts w:cs="Arial" w:ascii="Arial" w:hAnsi="Arial"/>
           <w:color w:val="000000"/>
         </w:rPr>
       </w:pPr>
@@ -1610,7 +1497,7 @@
         <w:jc w:val="both"/>
         <w:outlineLvl w:val="0"/>
         <w:rPr>
-          <w:rFonts w:ascii="Arial" w:hAnsi="Arial" w:cs="Arial"/>
+          <w:rFonts w:cs="Arial" w:ascii="Arial" w:hAnsi="Arial"/>
           <w:color w:val="000000"/>
           <w:sz w:val="22"/>
           <w:szCs w:val="22"/>
@@ -1629,15 +1516,11 @@
     <w:p>
       <w:pPr>
         <w:pStyle w:val="ListParagraph"/>
-        <w:numPr>
-          <w:ilvl w:val="0"/>
-          <w:numId w:val="0"/>
-        </w:numPr>
-        <w:ind w:left="1440" w:hanging="0"/>
+        <w:ind w:left="1440" w:right="0" w:hanging="0"/>
         <w:jc w:val="both"/>
         <w:outlineLvl w:val="0"/>
         <w:rPr>
-          <w:rFonts w:ascii="Arial" w:hAnsi="Arial" w:cs="Arial"/>
+          <w:rFonts w:cs="Arial" w:ascii="Arial" w:hAnsi="Arial"/>
           <w:color w:val="000000"/>
           <w:sz w:val="22"/>
           <w:szCs w:val="22"/>
@@ -1655,14 +1538,10 @@
     <w:p>
       <w:pPr>
         <w:pStyle w:val="ListParagraph"/>
-        <w:numPr>
-          <w:ilvl w:val="0"/>
-          <w:numId w:val="0"/>
-        </w:numPr>
-        <w:ind w:left="720" w:hanging="0"/>
-        <w:outlineLvl w:val="0"/>
-        <w:rPr>
-          <w:rFonts w:ascii="Arial" w:hAnsi="Arial" w:cs="Arial"/>
+        <w:ind w:left="720" w:right="0" w:hanging="0"/>
+        <w:outlineLvl w:val="0"/>
+        <w:rPr>
+          <w:rFonts w:cs="Arial" w:ascii="Arial" w:hAnsi="Arial"/>
           <w:color w:val="000000"/>
         </w:rPr>
       </w:pPr>
@@ -1677,14 +1556,10 @@
     <w:p>
       <w:pPr>
         <w:pStyle w:val="ListParagraph"/>
-        <w:numPr>
-          <w:ilvl w:val="0"/>
-          <w:numId w:val="0"/>
-        </w:numPr>
-        <w:ind w:left="720" w:hanging="0"/>
-        <w:outlineLvl w:val="0"/>
-        <w:rPr>
-          <w:rFonts w:ascii="Arial" w:hAnsi="Arial" w:cs="Arial"/>
+        <w:ind w:left="720" w:right="0" w:hanging="0"/>
+        <w:outlineLvl w:val="0"/>
+        <w:rPr>
+          <w:rFonts w:cs="Arial" w:ascii="Arial" w:hAnsi="Arial"/>
           <w:color w:val="000000"/>
           <w:sz w:val="22"/>
           <w:szCs w:val="22"/>
@@ -1712,14 +1587,9 @@
     <w:p>
       <w:pPr>
         <w:pStyle w:val="Normal"/>
-        <w:numPr>
-          <w:ilvl w:val="0"/>
-          <w:numId w:val="0"/>
-        </w:numPr>
-        <w:outlineLvl w:val="0"/>
-        <w:rPr>
-          <w:rFonts w:ascii="Arial" w:hAnsi="Arial" w:cs="Arial"/>
-          <w:b/>
+        <w:outlineLvl w:val="0"/>
+        <w:rPr>
+          <w:rFonts w:cs="Arial" w:ascii="Arial" w:hAnsi="Arial"/>
           <w:b/>
           <w:color w:val="000000"/>
           <w:u w:val="single"/>
@@ -1743,8 +1613,7 @@
         </w:numPr>
         <w:outlineLvl w:val="0"/>
         <w:rPr>
-          <w:rFonts w:ascii="Arial" w:hAnsi="Arial" w:cs="Arial"/>
-          <w:b/>
+          <w:rFonts w:cs="Arial" w:ascii="Arial" w:hAnsi="Arial"/>
           <w:b/>
           <w:color w:val="000000"/>
           <w:u w:val="single"/>
@@ -1763,15 +1632,10 @@
     <w:p>
       <w:pPr>
         <w:pStyle w:val="ListParagraph"/>
-        <w:numPr>
-          <w:ilvl w:val="0"/>
-          <w:numId w:val="0"/>
-        </w:numPr>
-        <w:ind w:left="720" w:hanging="0"/>
-        <w:outlineLvl w:val="0"/>
-        <w:rPr>
-          <w:rFonts w:ascii="Arial" w:hAnsi="Arial" w:cs="Arial"/>
-          <w:b/>
+        <w:ind w:left="720" w:right="0" w:hanging="0"/>
+        <w:outlineLvl w:val="0"/>
+        <w:rPr>
+          <w:rFonts w:cs="Arial" w:ascii="Arial" w:hAnsi="Arial"/>
           <w:b/>
           <w:color w:val="000000"/>
           <w:u w:val="single"/>
@@ -1789,14 +1653,10 @@
     <w:p>
       <w:pPr>
         <w:pStyle w:val="ListParagraph"/>
-        <w:numPr>
-          <w:ilvl w:val="0"/>
-          <w:numId w:val="0"/>
-        </w:numPr>
-        <w:ind w:left="720" w:hanging="0"/>
-        <w:outlineLvl w:val="0"/>
-        <w:rPr>
-          <w:rFonts w:ascii="Arial" w:hAnsi="Arial" w:cs="Arial"/>
+        <w:ind w:left="720" w:right="0" w:hanging="0"/>
+        <w:outlineLvl w:val="0"/>
+        <w:rPr>
+          <w:rFonts w:cs="Arial" w:ascii="Arial" w:hAnsi="Arial"/>
           <w:color w:val="000000"/>
         </w:rPr>
       </w:pPr>
@@ -1811,35 +1671,27 @@
     <w:p>
       <w:pPr>
         <w:pStyle w:val="ListParagraph"/>
-        <w:numPr>
-          <w:ilvl w:val="0"/>
-          <w:numId w:val="0"/>
-        </w:numPr>
-        <w:ind w:left="720" w:hanging="0"/>
-        <w:outlineLvl w:val="0"/>
-        <w:rPr>
-          <w:rFonts w:ascii="Arial" w:hAnsi="Arial" w:cs="Arial"/>
-          <w:color w:val="000000"/>
-        </w:rPr>
-      </w:pPr>
-      <w:r>
-        <w:rPr>
-          <w:rFonts w:cs="Arial" w:ascii="Arial" w:hAnsi="Arial"/>
-          <w:color w:val="000000"/>
-        </w:rPr>
-      </w:r>
-    </w:p>
-    <w:p>
-      <w:pPr>
-        <w:pStyle w:val="ListParagraph"/>
-        <w:numPr>
-          <w:ilvl w:val="0"/>
-          <w:numId w:val="0"/>
-        </w:numPr>
-        <w:ind w:left="720" w:hanging="0"/>
-        <w:outlineLvl w:val="0"/>
-        <w:rPr>
-          <w:rFonts w:ascii="Arial" w:hAnsi="Arial" w:cs="Arial"/>
+        <w:ind w:left="720" w:right="0" w:hanging="0"/>
+        <w:outlineLvl w:val="0"/>
+        <w:rPr>
+          <w:rFonts w:cs="Arial" w:ascii="Arial" w:hAnsi="Arial"/>
+          <w:color w:val="000000"/>
+        </w:rPr>
+      </w:pPr>
+      <w:r>
+        <w:rPr>
+          <w:rFonts w:cs="Arial" w:ascii="Arial" w:hAnsi="Arial"/>
+          <w:color w:val="000000"/>
+        </w:rPr>
+      </w:r>
+    </w:p>
+    <w:p>
+      <w:pPr>
+        <w:pStyle w:val="ListParagraph"/>
+        <w:ind w:left="720" w:right="0" w:hanging="0"/>
+        <w:outlineLvl w:val="0"/>
+        <w:rPr>
+          <w:rFonts w:cs="Arial" w:ascii="Arial" w:hAnsi="Arial"/>
           <w:color w:val="000000"/>
         </w:rPr>
       </w:pPr>
@@ -1854,35 +1706,27 @@
     <w:p>
       <w:pPr>
         <w:pStyle w:val="ListParagraph"/>
-        <w:numPr>
-          <w:ilvl w:val="0"/>
-          <w:numId w:val="0"/>
-        </w:numPr>
-        <w:ind w:left="720" w:hanging="0"/>
-        <w:outlineLvl w:val="0"/>
-        <w:rPr>
-          <w:rFonts w:ascii="Arial" w:hAnsi="Arial" w:cs="Arial"/>
-          <w:color w:val="000000"/>
-        </w:rPr>
-      </w:pPr>
-      <w:r>
-        <w:rPr>
-          <w:rFonts w:cs="Arial" w:ascii="Arial" w:hAnsi="Arial"/>
-          <w:color w:val="000000"/>
-        </w:rPr>
-      </w:r>
-    </w:p>
-    <w:p>
-      <w:pPr>
-        <w:pStyle w:val="ListParagraph"/>
-        <w:numPr>
-          <w:ilvl w:val="0"/>
-          <w:numId w:val="0"/>
-        </w:numPr>
-        <w:ind w:left="720" w:hanging="0"/>
-        <w:outlineLvl w:val="0"/>
-        <w:rPr>
-          <w:rFonts w:ascii="Arial" w:hAnsi="Arial" w:cs="Arial"/>
+        <w:ind w:left="720" w:right="0" w:hanging="0"/>
+        <w:outlineLvl w:val="0"/>
+        <w:rPr>
+          <w:rFonts w:cs="Arial" w:ascii="Arial" w:hAnsi="Arial"/>
+          <w:color w:val="000000"/>
+        </w:rPr>
+      </w:pPr>
+      <w:r>
+        <w:rPr>
+          <w:rFonts w:cs="Arial" w:ascii="Arial" w:hAnsi="Arial"/>
+          <w:color w:val="000000"/>
+        </w:rPr>
+      </w:r>
+    </w:p>
+    <w:p>
+      <w:pPr>
+        <w:pStyle w:val="ListParagraph"/>
+        <w:ind w:left="720" w:right="0" w:hanging="0"/>
+        <w:outlineLvl w:val="0"/>
+        <w:rPr>
+          <w:rFonts w:cs="Arial" w:ascii="Arial" w:hAnsi="Arial"/>
         </w:rPr>
       </w:pPr>
       <w:r>
@@ -1901,51 +1745,47 @@
         </w:numPr>
         <w:jc w:val="both"/>
         <w:outlineLvl w:val="0"/>
-        <w:rPr/>
-      </w:pPr>
-      <w:r>
         <w:rPr>
           <w:rFonts w:cs="Arial" w:ascii="Arial" w:hAnsi="Arial"/>
           <w:sz w:val="22"/>
           <w:szCs w:val="22"/>
         </w:rPr>
-        <w:t>Designing autopilot and navigation controllers for a micro air vehicle. Designing related embedded software for the onboard mission computer which has ARM Cortex M4 series microprocessors. Hardware in the loop (HIL) simulations for software and performance tests. AHRS and INS system design.</w:t>
-      </w:r>
-    </w:p>
-    <w:p>
-      <w:pPr>
-        <w:pStyle w:val="Normal"/>
-        <w:numPr>
-          <w:ilvl w:val="0"/>
-          <w:numId w:val="0"/>
-        </w:numPr>
-        <w:jc w:val="both"/>
-        <w:outlineLvl w:val="0"/>
-        <w:rPr>
-          <w:rFonts w:ascii="Arial" w:hAnsi="Arial" w:cs="Arial"/>
+      </w:pPr>
+      <w:r>
+        <w:rPr>
+          <w:rFonts w:cs="Arial" w:ascii="Arial" w:hAnsi="Arial"/>
           <w:sz w:val="22"/>
           <w:szCs w:val="22"/>
         </w:rPr>
-      </w:pPr>
-      <w:r>
+        <w:t>Designing autopilot and navigation controllers for a micro air vehicle. Designing related embedded software for the onboard mission computer which has ARM Cortex M4 series microprocessors. Hardware in the loop (HIL) simulations for software and performance tests. AHRS and INS system design.</w:t>
+      </w:r>
+    </w:p>
+    <w:p>
+      <w:pPr>
+        <w:pStyle w:val="Normal"/>
+        <w:jc w:val="both"/>
+        <w:outlineLvl w:val="0"/>
         <w:rPr>
           <w:rFonts w:cs="Arial" w:ascii="Arial" w:hAnsi="Arial"/>
           <w:sz w:val="22"/>
           <w:szCs w:val="22"/>
         </w:rPr>
-      </w:r>
-    </w:p>
-    <w:p>
-      <w:pPr>
-        <w:pStyle w:val="ListParagraph"/>
-        <w:numPr>
-          <w:ilvl w:val="0"/>
-          <w:numId w:val="0"/>
-        </w:numPr>
-        <w:ind w:left="720" w:hanging="0"/>
-        <w:outlineLvl w:val="0"/>
-        <w:rPr>
-          <w:rFonts w:ascii="Arial" w:hAnsi="Arial" w:cs="Arial"/>
+      </w:pPr>
+      <w:r>
+        <w:rPr>
+          <w:rFonts w:cs="Arial" w:ascii="Arial" w:hAnsi="Arial"/>
+          <w:sz w:val="22"/>
+          <w:szCs w:val="22"/>
+        </w:rPr>
+      </w:r>
+    </w:p>
+    <w:p>
+      <w:pPr>
+        <w:pStyle w:val="ListParagraph"/>
+        <w:ind w:left="720" w:right="0" w:hanging="0"/>
+        <w:outlineLvl w:val="0"/>
+        <w:rPr>
+          <w:rFonts w:cs="Arial" w:ascii="Arial" w:hAnsi="Arial"/>
           <w:color w:val="000000"/>
         </w:rPr>
       </w:pPr>
@@ -1967,63 +1807,56 @@
         <w:jc w:val="both"/>
         <w:outlineLvl w:val="0"/>
         <w:rPr>
-          <w:rFonts w:ascii="Arial" w:hAnsi="Arial" w:cs="Arial"/>
-          <w:sz w:val="22"/>
-          <w:szCs w:val="22"/>
-        </w:rPr>
-      </w:pPr>
-      <w:r>
-        <w:rPr>
-          <w:rFonts w:cs="Arial" w:ascii="Arial" w:hAnsi="Arial"/>
-          <w:color w:val="000000"/>
+          <w:rFonts w:cs="Arial" w:ascii="Arial" w:hAnsi="Arial"/>
           <w:sz w:val="22"/>
           <w:szCs w:val="22"/>
           <w:lang w:val="en-US"/>
         </w:rPr>
-        <w:t>Designing pattern recognition algorithms to detect and classify (people, animal and vehicle etc.) intrusions to a secure zone with the help of u</w:t>
-      </w:r>
-      <w:r>
-        <w:rPr>
-          <w:rFonts w:cs="Arial" w:ascii="Arial" w:hAnsi="Arial"/>
+      </w:pPr>
+      <w:r>
+        <w:rPr>
+          <w:rFonts w:cs="Arial" w:ascii="Arial" w:hAnsi="Arial"/>
+          <w:color w:val="000000"/>
           <w:sz w:val="22"/>
           <w:szCs w:val="22"/>
           <w:lang w:val="en-US"/>
         </w:rPr>
+        <w:t>Designing pattern recognition algorithms to detect and classify (people, animal and vehicle etc.) intrusions to a secure zone with the help of u</w:t>
+      </w:r>
+      <w:r>
+        <w:rPr>
+          <w:rFonts w:cs="Arial" w:ascii="Arial" w:hAnsi="Arial"/>
+          <w:sz w:val="22"/>
+          <w:szCs w:val="22"/>
+          <w:lang w:val="en-US"/>
+        </w:rPr>
         <w:t>nattended ground sensors like seismic, passive infrared, acoustic.</w:t>
       </w:r>
     </w:p>
     <w:p>
       <w:pPr>
         <w:pStyle w:val="ListParagraph"/>
-        <w:numPr>
-          <w:ilvl w:val="0"/>
-          <w:numId w:val="0"/>
-        </w:numPr>
-        <w:ind w:left="720" w:hanging="0"/>
-        <w:outlineLvl w:val="0"/>
-        <w:rPr>
-          <w:rFonts w:ascii="Arial" w:hAnsi="Arial" w:cs="Arial"/>
-          <w:color w:val="000000"/>
-        </w:rPr>
-      </w:pPr>
-      <w:r>
-        <w:rPr>
-          <w:rFonts w:cs="Arial" w:ascii="Arial" w:hAnsi="Arial"/>
-          <w:color w:val="000000"/>
-        </w:rPr>
-      </w:r>
-    </w:p>
-    <w:p>
-      <w:pPr>
-        <w:pStyle w:val="ListParagraph"/>
-        <w:numPr>
-          <w:ilvl w:val="0"/>
-          <w:numId w:val="0"/>
-        </w:numPr>
-        <w:ind w:left="720" w:hanging="0"/>
-        <w:outlineLvl w:val="0"/>
-        <w:rPr>
-          <w:rFonts w:ascii="Arial" w:hAnsi="Arial" w:cs="Arial"/>
+        <w:ind w:left="720" w:right="0" w:hanging="0"/>
+        <w:outlineLvl w:val="0"/>
+        <w:rPr>
+          <w:rFonts w:cs="Arial" w:ascii="Arial" w:hAnsi="Arial"/>
+          <w:color w:val="000000"/>
+        </w:rPr>
+      </w:pPr>
+      <w:r>
+        <w:rPr>
+          <w:rFonts w:cs="Arial" w:ascii="Arial" w:hAnsi="Arial"/>
+          <w:color w:val="000000"/>
+        </w:rPr>
+      </w:r>
+    </w:p>
+    <w:p>
+      <w:pPr>
+        <w:pStyle w:val="ListParagraph"/>
+        <w:ind w:left="720" w:right="0" w:hanging="0"/>
+        <w:outlineLvl w:val="0"/>
+        <w:rPr>
+          <w:rFonts w:cs="Arial" w:ascii="Arial" w:hAnsi="Arial"/>
           <w:color w:val="000000"/>
         </w:rPr>
       </w:pPr>
@@ -2044,29 +1877,29 @@
         </w:numPr>
         <w:jc w:val="both"/>
         <w:outlineLvl w:val="0"/>
-        <w:rPr/>
-      </w:pPr>
-      <w:r>
         <w:rPr>
           <w:rFonts w:cs="Arial" w:ascii="Arial" w:hAnsi="Arial"/>
           <w:color w:val="000000"/>
           <w:sz w:val="22"/>
           <w:szCs w:val="22"/>
         </w:rPr>
+      </w:pPr>
+      <w:r>
+        <w:rPr>
+          <w:rFonts w:cs="Arial" w:ascii="Arial" w:hAnsi="Arial"/>
+          <w:color w:val="000000"/>
+          <w:sz w:val="22"/>
+          <w:szCs w:val="22"/>
+        </w:rPr>
         <w:t xml:space="preserve">Designing a wireless sensor network with mesh topology. Designing sensor data fusion algorithms and adaptive filters on STR911 based microcontrollers placed in field sensors. </w:t>
       </w:r>
     </w:p>
     <w:p>
       <w:pPr>
         <w:pStyle w:val="Normal"/>
-        <w:numPr>
-          <w:ilvl w:val="0"/>
-          <w:numId w:val="0"/>
-        </w:numPr>
-        <w:outlineLvl w:val="0"/>
-        <w:rPr>
-          <w:rFonts w:ascii="Arial" w:hAnsi="Arial" w:cs="Arial"/>
-          <w:b/>
+        <w:outlineLvl w:val="0"/>
+        <w:rPr>
+          <w:rFonts w:cs="Arial" w:ascii="Arial" w:hAnsi="Arial"/>
           <w:b/>
           <w:color w:val="000000"/>
           <w:u w:val="single"/>
@@ -2084,14 +1917,9 @@
     <w:p>
       <w:pPr>
         <w:pStyle w:val="Normal"/>
-        <w:numPr>
-          <w:ilvl w:val="0"/>
-          <w:numId w:val="0"/>
-        </w:numPr>
-        <w:outlineLvl w:val="0"/>
-        <w:rPr>
-          <w:rFonts w:ascii="Arial" w:hAnsi="Arial" w:cs="Arial"/>
-          <w:b/>
+        <w:outlineLvl w:val="0"/>
+        <w:rPr>
+          <w:rFonts w:cs="Arial" w:ascii="Arial" w:hAnsi="Arial"/>
           <w:b/>
           <w:color w:val="000000"/>
           <w:u w:val="single"/>
@@ -2104,20 +1932,15 @@
           <w:color w:val="000000"/>
           <w:u w:val="single"/>
         </w:rPr>
-        <w:t>Projects:</w:t>
-      </w:r>
-    </w:p>
-    <w:p>
-      <w:pPr>
-        <w:pStyle w:val="Normal"/>
-        <w:numPr>
-          <w:ilvl w:val="0"/>
-          <w:numId w:val="0"/>
-        </w:numPr>
-        <w:outlineLvl w:val="0"/>
-        <w:rPr>
-          <w:rFonts w:ascii="Arial" w:hAnsi="Arial" w:cs="Arial"/>
-          <w:b/>
+        <w:t>Projects &amp; Personal Interests:</w:t>
+      </w:r>
+    </w:p>
+    <w:p>
+      <w:pPr>
+        <w:pStyle w:val="Normal"/>
+        <w:outlineLvl w:val="0"/>
+        <w:rPr>
+          <w:rFonts w:cs="Arial" w:ascii="Arial" w:hAnsi="Arial"/>
           <w:b/>
           <w:color w:val="000000"/>
           <w:u w:val="single"/>
@@ -2141,8 +1964,7 @@
         </w:numPr>
         <w:outlineLvl w:val="0"/>
         <w:rPr>
-          <w:rFonts w:ascii="Arial" w:hAnsi="Arial" w:cs="Arial"/>
-          <w:b/>
+          <w:rFonts w:cs="Arial" w:ascii="Arial" w:hAnsi="Arial"/>
           <w:b/>
           <w:color w:val="000000"/>
           <w:u w:val="single"/>
@@ -2161,36 +1983,28 @@
     <w:p>
       <w:pPr>
         <w:pStyle w:val="ListParagraph"/>
-        <w:numPr>
-          <w:ilvl w:val="0"/>
-          <w:numId w:val="0"/>
-        </w:numPr>
-        <w:ind w:left="720" w:hanging="0"/>
-        <w:outlineLvl w:val="0"/>
-        <w:rPr>
-          <w:rFonts w:ascii="Arial" w:hAnsi="Arial" w:cs="Arial"/>
-          <w:color w:val="000000"/>
-        </w:rPr>
-      </w:pPr>
-      <w:r>
-        <w:rPr>
-          <w:rFonts w:cs="Arial" w:ascii="Arial" w:hAnsi="Arial"/>
-          <w:color w:val="000000"/>
-        </w:rPr>
-      </w:r>
-    </w:p>
-    <w:p>
-      <w:pPr>
-        <w:pStyle w:val="ListParagraph"/>
-        <w:numPr>
-          <w:ilvl w:val="0"/>
-          <w:numId w:val="0"/>
-        </w:numPr>
-        <w:ind w:left="720" w:hanging="0"/>
+        <w:ind w:left="720" w:right="0" w:hanging="0"/>
+        <w:outlineLvl w:val="0"/>
+        <w:rPr>
+          <w:rFonts w:cs="Arial" w:ascii="Arial" w:hAnsi="Arial"/>
+          <w:color w:val="000000"/>
+        </w:rPr>
+      </w:pPr>
+      <w:r>
+        <w:rPr>
+          <w:rFonts w:cs="Arial" w:ascii="Arial" w:hAnsi="Arial"/>
+          <w:color w:val="000000"/>
+        </w:rPr>
+      </w:r>
+    </w:p>
+    <w:p>
+      <w:pPr>
+        <w:pStyle w:val="ListParagraph"/>
+        <w:ind w:left="720" w:right="0" w:hanging="0"/>
         <w:jc w:val="both"/>
         <w:outlineLvl w:val="0"/>
         <w:rPr>
-          <w:rFonts w:ascii="Arial" w:hAnsi="Arial" w:cs="Arial"/>
+          <w:rFonts w:cs="Arial" w:ascii="Arial" w:hAnsi="Arial"/>
           <w:color w:val="000000"/>
         </w:rPr>
       </w:pPr>
@@ -2204,16 +2018,10 @@
     </w:p>
     <w:p>
       <w:pPr>
-        <w:pStyle w:val="ListParagraph"/>
-        <w:numPr>
-          <w:ilvl w:val="0"/>
-          <w:numId w:val="0"/>
-        </w:numPr>
-        <w:ind w:left="720" w:hanging="0"/>
-        <w:outlineLvl w:val="0"/>
-        <w:rPr>
-          <w:rFonts w:ascii="Arial" w:hAnsi="Arial" w:cs="Arial"/>
-          <w:b/>
+        <w:pStyle w:val="Normal"/>
+        <w:outlineLvl w:val="0"/>
+        <w:rPr>
+          <w:rFonts w:cs="Arial" w:ascii="Arial" w:hAnsi="Arial"/>
           <w:b/>
           <w:color w:val="000000"/>
           <w:u w:val="single"/>
@@ -2237,8 +2045,7 @@
         </w:numPr>
         <w:outlineLvl w:val="0"/>
         <w:rPr>
-          <w:rFonts w:ascii="Arial" w:hAnsi="Arial" w:cs="Arial"/>
-          <w:b/>
+          <w:rFonts w:cs="Arial" w:ascii="Arial" w:hAnsi="Arial"/>
           <w:b/>
           <w:color w:val="000000"/>
           <w:u w:val="single"/>
@@ -2251,83 +2058,133 @@
           <w:color w:val="000000"/>
           <w:u w:val="single"/>
         </w:rPr>
-        <w:t>Tamsat Cubesat</w:t>
-      </w:r>
-    </w:p>
-    <w:p>
-      <w:pPr>
-        <w:pStyle w:val="ListParagraph"/>
-        <w:numPr>
-          <w:ilvl w:val="0"/>
-          <w:numId w:val="0"/>
-        </w:numPr>
-        <w:ind w:left="720" w:hanging="0"/>
-        <w:outlineLvl w:val="0"/>
-        <w:rPr>
-          <w:rFonts w:ascii="Arial" w:hAnsi="Arial" w:cs="Arial"/>
-          <w:color w:val="000000"/>
-        </w:rPr>
-      </w:pPr>
-      <w:r>
-        <w:rPr>
-          <w:rFonts w:cs="Arial" w:ascii="Arial" w:hAnsi="Arial"/>
-          <w:color w:val="000000"/>
-        </w:rPr>
-      </w:r>
-    </w:p>
-    <w:p>
-      <w:pPr>
-        <w:pStyle w:val="ListParagraph"/>
-        <w:numPr>
-          <w:ilvl w:val="0"/>
-          <w:numId w:val="0"/>
-        </w:numPr>
-        <w:ind w:left="720" w:hanging="0"/>
+        <w:t>Network Planning &amp; Design</w:t>
+      </w:r>
+    </w:p>
+    <w:p>
+      <w:pPr>
+        <w:pStyle w:val="ListParagraph"/>
+        <w:ind w:left="720" w:right="0" w:hanging="0"/>
+        <w:outlineLvl w:val="0"/>
+        <w:rPr>
+          <w:rFonts w:cs="Arial" w:ascii="Arial" w:hAnsi="Arial"/>
+          <w:color w:val="000000"/>
+        </w:rPr>
+      </w:pPr>
+      <w:r>
+        <w:rPr>
+          <w:rFonts w:cs="Arial" w:ascii="Arial" w:hAnsi="Arial"/>
+          <w:color w:val="000000"/>
+        </w:rPr>
+      </w:r>
+    </w:p>
+    <w:p>
+      <w:pPr>
+        <w:pStyle w:val="ListParagraph"/>
+        <w:ind w:left="720" w:right="0" w:hanging="0"/>
         <w:jc w:val="both"/>
         <w:outlineLvl w:val="0"/>
+        <w:rPr>
+          <w:rFonts w:cs="Arial" w:ascii="Arial" w:hAnsi="Arial"/>
+          <w:color w:val="000000"/>
+        </w:rPr>
+      </w:pPr>
+      <w:r>
+        <w:rPr>
+          <w:rFonts w:cs="Arial" w:ascii="Arial" w:hAnsi="Arial"/>
+          <w:color w:val="000000"/>
+        </w:rPr>
+        <w:t>I am interested in designing network stacks for specific tasks related with wireless sensor network topologies and I am familiar with netwo</w:t>
+      </w:r>
+      <w:r>
+        <w:rPr>
+          <w:rFonts w:cs="Arial" w:ascii="Arial" w:hAnsi="Arial"/>
+          <w:color w:val="000000"/>
+        </w:rPr>
+        <w:t>r</w:t>
+      </w:r>
+      <w:r>
+        <w:rPr>
+          <w:rFonts w:cs="Arial" w:ascii="Arial" w:hAnsi="Arial"/>
+          <w:color w:val="000000"/>
+        </w:rPr>
+        <w:t xml:space="preserve">k analysis &amp; simulation tools like OMNeT. I believe dynamic adaptation of a  wireless sensor network in workspace will greatly increase the effectiveness , lifetime and operability of the system. I am excited about developing decentralized learning algorithms </w:t>
+      </w:r>
+      <w:r>
+        <w:rPr>
+          <w:rFonts w:cs="Arial" w:ascii="Arial" w:hAnsi="Arial"/>
+          <w:color w:val="000000"/>
+        </w:rPr>
+        <w:t xml:space="preserve">&amp; </w:t>
+      </w:r>
+      <w:r>
+        <w:rPr>
+          <w:rFonts w:cs="Arial" w:ascii="Arial" w:hAnsi="Arial"/>
+          <w:color w:val="000000"/>
+        </w:rPr>
+        <w:t xml:space="preserve">dynamic network reconfiguration </w:t>
+      </w:r>
+      <w:bookmarkStart w:id="0" w:name="__DdeLink__259_1744795790"/>
+      <w:r>
+        <w:rPr>
+          <w:rFonts w:cs="Arial" w:ascii="Arial" w:hAnsi="Arial"/>
+          <w:color w:val="000000"/>
+        </w:rPr>
+        <w:t>algorithms</w:t>
+      </w:r>
+      <w:bookmarkEnd w:id="0"/>
+      <w:r>
+        <w:rPr>
+          <w:rFonts w:cs="Arial" w:ascii="Arial" w:hAnsi="Arial"/>
+          <w:color w:val="000000"/>
+        </w:rPr>
+        <w:t xml:space="preserve"> and implementing related network stacks in embedded microprocessor architecture</w:t>
+      </w:r>
+      <w:r>
+        <w:rPr>
+          <w:rFonts w:cs="Arial" w:ascii="Arial" w:hAnsi="Arial"/>
+          <w:color w:val="000000"/>
+        </w:rPr>
+        <w:t>s</w:t>
+      </w:r>
+      <w:r>
+        <w:rPr>
+          <w:rFonts w:cs="Arial" w:ascii="Arial" w:hAnsi="Arial"/>
+          <w:color w:val="000000"/>
+        </w:rPr>
+        <w:t xml:space="preserve">. </w:t>
+      </w:r>
+    </w:p>
+    <w:p>
+      <w:pPr>
+        <w:pStyle w:val="ListParagraph"/>
+        <w:ind w:left="720" w:right="0" w:hanging="0"/>
+        <w:jc w:val="both"/>
+        <w:outlineLvl w:val="0"/>
         <w:rPr/>
       </w:pPr>
       <w:r>
-        <w:rPr>
-          <w:rFonts w:cs="Arial" w:ascii="Arial" w:hAnsi="Arial"/>
-          <w:color w:val="000000"/>
-        </w:rPr>
-        <w:t>I have designed the beacon hardware and its embedded software for the cube satellite project managed by Tamsat. I had worked on AFSK modulation and implementation of AX25-UI communication protocol. We have used LPC1769 and MSP430 based microcontrollers to drive ADF7012 radio on the beacon.</w:t>
-      </w:r>
-    </w:p>
-    <w:p>
-      <w:pPr>
-        <w:pStyle w:val="ListParagraph"/>
-        <w:numPr>
-          <w:ilvl w:val="0"/>
-          <w:numId w:val="0"/>
-        </w:numPr>
-        <w:ind w:left="720" w:hanging="0"/>
-        <w:jc w:val="both"/>
-        <w:outlineLvl w:val="0"/>
         <w:rPr/>
-      </w:pPr>
-      <w:r>
-        <w:rPr/>
-      </w:r>
-    </w:p>
-    <w:p>
-      <w:pPr>
-        <w:pStyle w:val="Normal"/>
-        <w:numPr>
-          <w:ilvl w:val="0"/>
-          <w:numId w:val="0"/>
-        </w:numPr>
-        <w:outlineLvl w:val="0"/>
-        <w:rPr>
-          <w:rFonts w:ascii="Arial" w:hAnsi="Arial" w:cs="Arial"/>
-          <w:color w:val="000000"/>
-        </w:rPr>
-      </w:pPr>
-      <w:r>
-        <w:rPr>
-          <w:rFonts w:cs="Arial" w:ascii="Arial" w:hAnsi="Arial"/>
-          <w:color w:val="000000"/>
+      </w:r>
+    </w:p>
+    <w:p>
+      <w:pPr>
+        <w:pStyle w:val="ListParagraph"/>
+        <w:ind w:left="720" w:right="0" w:hanging="0"/>
+        <w:outlineLvl w:val="0"/>
+        <w:rPr>
+          <w:rFonts w:cs="Arial" w:ascii="Arial" w:hAnsi="Arial"/>
+          <w:b/>
+          <w:color w:val="000000"/>
+          <w:u w:val="single"/>
+        </w:rPr>
+      </w:pPr>
+      <w:r>
+        <w:rPr>
+          <w:rFonts w:cs="Arial" w:ascii="Arial" w:hAnsi="Arial"/>
+          <w:b/>
+          <w:color w:val="000000"/>
+          <w:u w:val="single"/>
         </w:rPr>
       </w:r>
     </w:p>
@@ -2340,8 +2197,7 @@
         </w:numPr>
         <w:outlineLvl w:val="0"/>
         <w:rPr>
-          <w:rFonts w:ascii="Arial" w:hAnsi="Arial" w:cs="Arial"/>
-          <w:b/>
+          <w:rFonts w:cs="Arial" w:ascii="Arial" w:hAnsi="Arial"/>
           <w:b/>
           <w:color w:val="000000"/>
           <w:u w:val="single"/>
@@ -2354,112 +2210,63 @@
           <w:color w:val="000000"/>
           <w:u w:val="single"/>
         </w:rPr>
-        <w:t>Dynamic Formation Control with Heterogeneous Mobile Robots</w:t>
-      </w:r>
-    </w:p>
-    <w:p>
-      <w:pPr>
-        <w:pStyle w:val="ListParagraph"/>
-        <w:numPr>
-          <w:ilvl w:val="0"/>
-          <w:numId w:val="0"/>
-        </w:numPr>
-        <w:ind w:left="720" w:hanging="0"/>
-        <w:outlineLvl w:val="0"/>
-        <w:rPr>
-          <w:rFonts w:ascii="Arial" w:hAnsi="Arial" w:cs="Arial"/>
-          <w:color w:val="000000"/>
-        </w:rPr>
-      </w:pPr>
-      <w:r>
-        <w:rPr>
-          <w:rFonts w:cs="Arial" w:ascii="Arial" w:hAnsi="Arial"/>
-          <w:color w:val="000000"/>
-        </w:rPr>
-        <w:t>(MSc Graduation Thesis- 2016)</w:t>
-      </w:r>
-    </w:p>
-    <w:p>
-      <w:pPr>
-        <w:pStyle w:val="ListParagraph"/>
-        <w:numPr>
-          <w:ilvl w:val="0"/>
-          <w:numId w:val="0"/>
-        </w:numPr>
-        <w:ind w:left="720" w:hanging="0"/>
-        <w:outlineLvl w:val="0"/>
-        <w:rPr>
-          <w:rFonts w:ascii="Arial" w:hAnsi="Arial" w:cs="Arial"/>
-          <w:color w:val="000000"/>
-        </w:rPr>
-      </w:pPr>
-      <w:r>
-        <w:rPr>
-          <w:rFonts w:cs="Arial" w:ascii="Arial" w:hAnsi="Arial"/>
-          <w:color w:val="000000"/>
-        </w:rPr>
-      </w:r>
-    </w:p>
-    <w:p>
-      <w:pPr>
-        <w:pStyle w:val="ListParagraph"/>
-        <w:numPr>
-          <w:ilvl w:val="0"/>
-          <w:numId w:val="0"/>
-        </w:numPr>
-        <w:ind w:left="720" w:hanging="0"/>
+        <w:t>Tamsat Cubesat</w:t>
+      </w:r>
+    </w:p>
+    <w:p>
+      <w:pPr>
+        <w:pStyle w:val="ListParagraph"/>
+        <w:ind w:left="720" w:right="0" w:hanging="0"/>
+        <w:outlineLvl w:val="0"/>
+        <w:rPr>
+          <w:rFonts w:cs="Arial" w:ascii="Arial" w:hAnsi="Arial"/>
+          <w:color w:val="000000"/>
+        </w:rPr>
+      </w:pPr>
+      <w:r>
+        <w:rPr>
+          <w:rFonts w:cs="Arial" w:ascii="Arial" w:hAnsi="Arial"/>
+          <w:color w:val="000000"/>
+        </w:rPr>
+      </w:r>
+    </w:p>
+    <w:p>
+      <w:pPr>
+        <w:pStyle w:val="ListParagraph"/>
+        <w:ind w:left="720" w:right="0" w:hanging="0"/>
         <w:jc w:val="both"/>
         <w:outlineLvl w:val="0"/>
         <w:rPr>
-          <w:rFonts w:ascii="Arial" w:hAnsi="Arial" w:cs="Arial"/>
-          <w:color w:val="000000"/>
-          <w:lang w:val="en-US"/>
-        </w:rPr>
-      </w:pPr>
-      <w:r>
-        <w:rPr>
-          <w:rFonts w:cs="Arial" w:ascii="Arial" w:hAnsi="Arial"/>
-          <w:color w:val="000000"/>
-        </w:rPr>
-        <w:t xml:space="preserve">In this project, I have implemented a formation control system based upon a partially decentralized topology within a swarm. This swarm is composed with heterogeneous agents from different physical and dynamical properties. Also I have implemented a local positioning system to provide position data to the agents which do not have a position measurement sensor onboard. I have made some hardware demonstrations to illustrate the applicability of the proposed solutions in real time systems. </w:t>
-      </w:r>
-      <w:r>
-        <w:rPr>
-          <w:rFonts w:cs="Arial" w:ascii="Arial" w:hAnsi="Arial"/>
-          <w:color w:val="000000"/>
-          <w:lang w:val="en-US"/>
-        </w:rPr>
-        <w:t>I'm about to</w:t>
-      </w:r>
-      <w:r>
-        <w:rPr>
-          <w:rFonts w:cs="Arial" w:ascii="Arial" w:hAnsi="Arial"/>
-          <w:color w:val="000000"/>
-          <w:shd w:fill="FFFFFF" w:val="clear"/>
-          <w:lang w:val="en-US"/>
-        </w:rPr>
-        <w:t xml:space="preserve"> submit</w:t>
-      </w:r>
-      <w:r>
-        <w:rPr>
-          <w:rFonts w:cs="Arial" w:ascii="Arial" w:hAnsi="Arial"/>
-          <w:color w:val="000000"/>
-          <w:lang w:val="en-US"/>
-        </w:rPr>
-        <w:t xml:space="preserve"> my research paper named “Dynamic formation control of heterogeneous mobile robots”. </w:t>
-      </w:r>
-    </w:p>
-    <w:p>
-      <w:pPr>
-        <w:pStyle w:val="ListParagraph"/>
-        <w:numPr>
-          <w:ilvl w:val="0"/>
-          <w:numId w:val="0"/>
-        </w:numPr>
-        <w:ind w:left="720" w:hanging="0"/>
-        <w:outlineLvl w:val="0"/>
-        <w:rPr>
-          <w:rFonts w:ascii="Arial" w:hAnsi="Arial" w:cs="Arial"/>
+          <w:rFonts w:cs="Arial" w:ascii="Arial" w:hAnsi="Arial"/>
+          <w:color w:val="000000"/>
+        </w:rPr>
+      </w:pPr>
+      <w:r>
+        <w:rPr>
+          <w:rFonts w:cs="Arial" w:ascii="Arial" w:hAnsi="Arial"/>
+          <w:color w:val="000000"/>
+        </w:rPr>
+        <w:t>I have designed the beacon hardware and its embedded software for the cube satellite project managed by Tamsat. I had worked on AFSK modulation and implementation of AX25-UI communication protocol. We have used LPC1769 and MSP430 based microcontrollers to drive ADF7012 radio on the beacon.</w:t>
+      </w:r>
+    </w:p>
+    <w:p>
+      <w:pPr>
+        <w:pStyle w:val="ListParagraph"/>
+        <w:ind w:left="720" w:right="0" w:hanging="0"/>
+        <w:jc w:val="both"/>
+        <w:outlineLvl w:val="0"/>
+        <w:rPr/>
+      </w:pPr>
+      <w:r>
+        <w:rPr/>
+      </w:r>
+    </w:p>
+    <w:p>
+      <w:pPr>
+        <w:pStyle w:val="Normal"/>
+        <w:outlineLvl w:val="0"/>
+        <w:rPr>
+          <w:rFonts w:cs="Arial" w:ascii="Arial" w:hAnsi="Arial"/>
           <w:color w:val="000000"/>
         </w:rPr>
       </w:pPr>
@@ -2478,145 +2285,110 @@
           <w:numId w:val="2"/>
         </w:numPr>
         <w:outlineLvl w:val="0"/>
-        <w:rPr/>
-      </w:pPr>
-      <w:r>
         <w:rPr>
           <w:rFonts w:cs="Arial" w:ascii="Arial" w:hAnsi="Arial"/>
           <w:b/>
           <w:color w:val="000000"/>
           <w:u w:val="single"/>
         </w:rPr>
-        <w:t xml:space="preserve">Position and Orientation Control of a Model Helicopter </w:t>
-      </w:r>
-    </w:p>
-    <w:p>
-      <w:pPr>
-        <w:pStyle w:val="ListParagraph"/>
-        <w:numPr>
-          <w:ilvl w:val="0"/>
-          <w:numId w:val="0"/>
-        </w:numPr>
-        <w:ind w:left="720" w:hanging="0"/>
-        <w:outlineLvl w:val="0"/>
-        <w:rPr>
-          <w:rFonts w:ascii="Arial" w:hAnsi="Arial" w:cs="Arial"/>
-          <w:color w:val="000000"/>
-        </w:rPr>
-      </w:pPr>
-      <w:bookmarkStart w:id="0" w:name="__DdeLink__293_453480609"/>
-      <w:r>
-        <w:rPr>
-          <w:rFonts w:cs="Arial" w:ascii="Arial" w:hAnsi="Arial"/>
-          <w:color w:val="000000"/>
-        </w:rPr>
-        <w:t>(BSc Graduation Thesis/Electronics Engineering- 2012</w:t>
-      </w:r>
-      <w:bookmarkEnd w:id="0"/>
-      <w:r>
-        <w:rPr>
-          <w:rFonts w:cs="Arial" w:ascii="Arial" w:hAnsi="Arial"/>
-          <w:color w:val="000000"/>
-        </w:rPr>
-        <w:t>)</w:t>
-      </w:r>
-    </w:p>
-    <w:p>
-      <w:pPr>
-        <w:pStyle w:val="ListParagraph"/>
-        <w:numPr>
-          <w:ilvl w:val="0"/>
-          <w:numId w:val="0"/>
-        </w:numPr>
-        <w:ind w:left="720" w:hanging="0"/>
-        <w:outlineLvl w:val="0"/>
-        <w:rPr>
-          <w:rFonts w:ascii="Arial" w:hAnsi="Arial" w:cs="Arial"/>
-          <w:color w:val="000000"/>
-        </w:rPr>
-      </w:pPr>
-      <w:r>
-        <w:rPr>
-          <w:rFonts w:cs="Arial" w:ascii="Arial" w:hAnsi="Arial"/>
-          <w:color w:val="000000"/>
-        </w:rPr>
-      </w:r>
-    </w:p>
-    <w:p>
-      <w:pPr>
-        <w:pStyle w:val="ListParagraph"/>
-        <w:numPr>
-          <w:ilvl w:val="0"/>
-          <w:numId w:val="0"/>
-        </w:numPr>
-        <w:ind w:left="720" w:hanging="0"/>
+      </w:pPr>
+      <w:r>
+        <w:rPr>
+          <w:rFonts w:cs="Arial" w:ascii="Arial" w:hAnsi="Arial"/>
+          <w:b/>
+          <w:color w:val="000000"/>
+          <w:u w:val="single"/>
+        </w:rPr>
+        <w:t>Dynamic Formation Control with Heterogeneous Mobile Robots</w:t>
+      </w:r>
+    </w:p>
+    <w:p>
+      <w:pPr>
+        <w:pStyle w:val="ListParagraph"/>
+        <w:ind w:left="720" w:right="0" w:hanging="0"/>
+        <w:outlineLvl w:val="0"/>
+        <w:rPr>
+          <w:rFonts w:cs="Arial" w:ascii="Arial" w:hAnsi="Arial"/>
+          <w:color w:val="000000"/>
+        </w:rPr>
+      </w:pPr>
+      <w:r>
+        <w:rPr>
+          <w:rFonts w:cs="Arial" w:ascii="Arial" w:hAnsi="Arial"/>
+          <w:color w:val="000000"/>
+        </w:rPr>
+        <w:t>(MSc Graduation Thesis- 2016)</w:t>
+      </w:r>
+    </w:p>
+    <w:p>
+      <w:pPr>
+        <w:pStyle w:val="ListParagraph"/>
+        <w:ind w:left="720" w:right="0" w:hanging="0"/>
+        <w:outlineLvl w:val="0"/>
+        <w:rPr>
+          <w:rFonts w:cs="Arial" w:ascii="Arial" w:hAnsi="Arial"/>
+          <w:color w:val="000000"/>
+        </w:rPr>
+      </w:pPr>
+      <w:r>
+        <w:rPr>
+          <w:rFonts w:cs="Arial" w:ascii="Arial" w:hAnsi="Arial"/>
+          <w:color w:val="000000"/>
+        </w:rPr>
+      </w:r>
+    </w:p>
+    <w:p>
+      <w:pPr>
+        <w:pStyle w:val="ListParagraph"/>
+        <w:ind w:left="720" w:right="0" w:hanging="0"/>
         <w:jc w:val="both"/>
         <w:outlineLvl w:val="0"/>
-        <w:rPr/>
-      </w:pPr>
-      <w:r>
-        <w:rPr>
-          <w:rFonts w:cs="Arial" w:ascii="Arial" w:hAnsi="Arial"/>
-          <w:color w:val="000000"/>
-        </w:rPr>
-        <w:t xml:space="preserve">In this project, I have designed a stabilization controller to control the aircraft's attitude angles with the help of an inertial measurement unit and a magnetometer. A navigation controller is designed as an outer loop to control the position and translational speed of the model helicopter. Both hardware&amp;software design is done within this project.  </w:t>
-      </w:r>
-    </w:p>
-    <w:p>
-      <w:pPr>
-        <w:pStyle w:val="ListParagraph"/>
-        <w:numPr>
-          <w:ilvl w:val="0"/>
-          <w:numId w:val="0"/>
-        </w:numPr>
-        <w:ind w:left="720" w:hanging="0"/>
-        <w:jc w:val="both"/>
-        <w:outlineLvl w:val="0"/>
-        <w:rPr>
-          <w:rFonts w:ascii="Arial" w:hAnsi="Arial" w:cs="Arial"/>
-          <w:color w:val="000000"/>
-        </w:rPr>
-      </w:pPr>
-      <w:r>
-        <w:rPr>
-          <w:rFonts w:cs="Arial" w:ascii="Arial" w:hAnsi="Arial"/>
-          <w:color w:val="000000"/>
-        </w:rPr>
-      </w:r>
-    </w:p>
-    <w:p>
-      <w:pPr>
-        <w:pStyle w:val="ListParagraph"/>
-        <w:numPr>
-          <w:ilvl w:val="0"/>
-          <w:numId w:val="0"/>
-        </w:numPr>
-        <w:ind w:left="720" w:hanging="0"/>
-        <w:jc w:val="both"/>
-        <w:outlineLvl w:val="0"/>
-        <w:rPr>
-          <w:rFonts w:ascii="Arial" w:hAnsi="Arial" w:cs="Arial"/>
-          <w:color w:val="000000"/>
-        </w:rPr>
-      </w:pPr>
-      <w:r>
-        <w:rPr>
-          <w:rFonts w:cs="Arial" w:ascii="Arial" w:hAnsi="Arial"/>
-          <w:color w:val="000000"/>
-        </w:rPr>
-      </w:r>
-    </w:p>
-    <w:p>
-      <w:pPr>
-        <w:pStyle w:val="ListParagraph"/>
-        <w:numPr>
-          <w:ilvl w:val="0"/>
-          <w:numId w:val="0"/>
-        </w:numPr>
-        <w:ind w:left="720" w:hanging="0"/>
-        <w:outlineLvl w:val="0"/>
-        <w:rPr>
-          <w:rFonts w:ascii="Arial" w:hAnsi="Arial" w:cs="Arial"/>
+        <w:rPr>
+          <w:rFonts w:cs="Arial" w:ascii="Arial" w:hAnsi="Arial"/>
+          <w:color w:val="000000"/>
+          <w:lang w:val="en-US"/>
+        </w:rPr>
+      </w:pPr>
+      <w:r>
+        <w:rPr>
+          <w:rFonts w:cs="Arial" w:ascii="Arial" w:hAnsi="Arial"/>
+          <w:color w:val="000000"/>
+        </w:rPr>
+        <w:t xml:space="preserve">In this project, I have implemented a formation control system based upon a partially decentralized topology within a swarm. This swarm is composed with heterogeneous agents from different physical and dynamical properties. Also I have implemented a local positioning system to provide position data to the agents which do not have a position measurement sensor onboard. I have made some hardware demonstrations to illustrate the applicability of the proposed solutions in real time systems. </w:t>
+      </w:r>
+      <w:r>
+        <w:rPr>
+          <w:rFonts w:cs="Arial" w:ascii="Arial" w:hAnsi="Arial"/>
+          <w:color w:val="000000"/>
+          <w:lang w:val="en-US"/>
+        </w:rPr>
+        <w:t>I'm about to</w:t>
+      </w:r>
+      <w:r>
+        <w:rPr>
+          <w:rFonts w:cs="Arial" w:ascii="Arial" w:hAnsi="Arial"/>
+          <w:color w:val="000000"/>
+          <w:shd w:fill="FFFFFF" w:val="clear"/>
+          <w:lang w:val="en-US"/>
+        </w:rPr>
+        <w:t xml:space="preserve"> submit</w:t>
+      </w:r>
+      <w:r>
+        <w:rPr>
+          <w:rFonts w:cs="Arial" w:ascii="Arial" w:hAnsi="Arial"/>
+          <w:color w:val="000000"/>
+          <w:lang w:val="en-US"/>
+        </w:rPr>
+        <w:t xml:space="preserve"> my research paper named “Dynamic formation control of heterogeneous mobile robots”. </w:t>
+      </w:r>
+    </w:p>
+    <w:p>
+      <w:pPr>
+        <w:pStyle w:val="ListParagraph"/>
+        <w:ind w:left="720" w:right="0" w:hanging="0"/>
+        <w:outlineLvl w:val="0"/>
+        <w:rPr>
+          <w:rFonts w:cs="Arial" w:ascii="Arial" w:hAnsi="Arial"/>
           <w:color w:val="000000"/>
         </w:rPr>
       </w:pPr>
@@ -2635,16 +2407,119 @@
           <w:numId w:val="2"/>
         </w:numPr>
         <w:outlineLvl w:val="0"/>
-        <w:rPr/>
-      </w:pPr>
-      <w:r>
         <w:rPr>
           <w:rFonts w:cs="Arial" w:ascii="Arial" w:hAnsi="Arial"/>
           <w:b/>
           <w:color w:val="000000"/>
           <w:u w:val="single"/>
         </w:rPr>
-        <w:t xml:space="preserve">Robot Manipulator Control in Closed Loop by Using Nickel- Titanium Shape Memory Smart Alloys    </w:t>
+      </w:pPr>
+      <w:r>
+        <w:rPr>
+          <w:rFonts w:cs="Arial" w:ascii="Arial" w:hAnsi="Arial"/>
+          <w:b/>
+          <w:color w:val="000000"/>
+          <w:u w:val="single"/>
+        </w:rPr>
+        <w:t xml:space="preserve">Position and Orientation Control of a Model Helicopter </w:t>
+      </w:r>
+    </w:p>
+    <w:p>
+      <w:pPr>
+        <w:pStyle w:val="ListParagraph"/>
+        <w:ind w:left="720" w:right="0" w:hanging="0"/>
+        <w:outlineLvl w:val="0"/>
+        <w:rPr>
+          <w:rFonts w:cs="Arial" w:ascii="Arial" w:hAnsi="Arial"/>
+          <w:color w:val="000000"/>
+        </w:rPr>
+      </w:pPr>
+      <w:bookmarkStart w:id="1" w:name="__DdeLink__293_453480609"/>
+      <w:r>
+        <w:rPr>
+          <w:rFonts w:cs="Arial" w:ascii="Arial" w:hAnsi="Arial"/>
+          <w:color w:val="000000"/>
+        </w:rPr>
+        <w:t>(BSc Graduation Thesis/Electronics Engineering- 2012</w:t>
+      </w:r>
+      <w:bookmarkEnd w:id="1"/>
+      <w:r>
+        <w:rPr>
+          <w:rFonts w:cs="Arial" w:ascii="Arial" w:hAnsi="Arial"/>
+          <w:color w:val="000000"/>
+        </w:rPr>
+        <w:t>)</w:t>
+      </w:r>
+    </w:p>
+    <w:p>
+      <w:pPr>
+        <w:pStyle w:val="ListParagraph"/>
+        <w:ind w:left="720" w:right="0" w:hanging="0"/>
+        <w:outlineLvl w:val="0"/>
+        <w:rPr>
+          <w:rFonts w:cs="Arial" w:ascii="Arial" w:hAnsi="Arial"/>
+          <w:color w:val="000000"/>
+        </w:rPr>
+      </w:pPr>
+      <w:r>
+        <w:rPr>
+          <w:rFonts w:cs="Arial" w:ascii="Arial" w:hAnsi="Arial"/>
+          <w:color w:val="000000"/>
+        </w:rPr>
+      </w:r>
+    </w:p>
+    <w:p>
+      <w:pPr>
+        <w:pStyle w:val="ListParagraph"/>
+        <w:ind w:left="720" w:right="0" w:hanging="0"/>
+        <w:jc w:val="both"/>
+        <w:outlineLvl w:val="0"/>
+        <w:rPr>
+          <w:rFonts w:cs="Arial" w:ascii="Arial" w:hAnsi="Arial"/>
+          <w:color w:val="000000"/>
+        </w:rPr>
+      </w:pPr>
+      <w:r>
+        <w:rPr>
+          <w:rFonts w:cs="Arial" w:ascii="Arial" w:hAnsi="Arial"/>
+          <w:color w:val="000000"/>
+        </w:rPr>
+        <w:t xml:space="preserve">In this project, I have designed a stabilization controller to control the aircraft's attitude angles with the help of an inertial measurement unit and a magnetometer. A navigation controller is designed as an outer loop to control the position and translational speed of the model helicopter. Both hardware&amp;software design is done within this project.  </w:t>
+      </w:r>
+    </w:p>
+    <w:p>
+      <w:pPr>
+        <w:pStyle w:val="ListParagraph"/>
+        <w:ind w:left="720" w:right="0" w:hanging="0"/>
+        <w:jc w:val="both"/>
+        <w:outlineLvl w:val="0"/>
+        <w:rPr>
+          <w:rFonts w:cs="Arial" w:ascii="Arial" w:hAnsi="Arial"/>
+          <w:color w:val="000000"/>
+        </w:rPr>
+      </w:pPr>
+      <w:r>
+        <w:rPr>
+          <w:rFonts w:cs="Arial" w:ascii="Arial" w:hAnsi="Arial"/>
+          <w:color w:val="000000"/>
+        </w:rPr>
+      </w:r>
+    </w:p>
+    <w:p>
+      <w:pPr>
+        <w:pStyle w:val="ListParagraph"/>
+        <w:ind w:left="720" w:right="0" w:hanging="0"/>
+        <w:outlineLvl w:val="0"/>
+        <w:rPr>
+          <w:rFonts w:cs="Arial" w:ascii="Arial" w:hAnsi="Arial"/>
+          <w:color w:val="000000"/>
+        </w:rPr>
+      </w:pPr>
+      <w:r>
+        <w:rPr>
+          <w:rFonts w:cs="Arial" w:ascii="Arial" w:hAnsi="Arial"/>
+          <w:color w:val="000000"/>
+        </w:rPr>
       </w:r>
     </w:p>
     <w:p>
@@ -2652,12 +2527,33 @@
         <w:pStyle w:val="ListParagraph"/>
         <w:numPr>
           <w:ilvl w:val="0"/>
-          <w:numId w:val="0"/>
+          <w:numId w:val="2"/>
         </w:numPr>
-        <w:ind w:left="720" w:hanging="0"/>
-        <w:outlineLvl w:val="0"/>
-        <w:rPr>
-          <w:rFonts w:ascii="Arial" w:hAnsi="Arial" w:cs="Arial"/>
+        <w:outlineLvl w:val="0"/>
+        <w:rPr>
+          <w:rFonts w:cs="Arial" w:ascii="Arial" w:hAnsi="Arial"/>
+          <w:b/>
+          <w:color w:val="000000"/>
+          <w:u w:val="single"/>
+        </w:rPr>
+      </w:pPr>
+      <w:r>
+        <w:rPr>
+          <w:rFonts w:cs="Arial" w:ascii="Arial" w:hAnsi="Arial"/>
+          <w:b/>
+          <w:color w:val="000000"/>
+          <w:u w:val="single"/>
+        </w:rPr>
+        <w:t xml:space="preserve">Robot Manipulator Control in Closed Loop by Using Nickel- Titanium Shape Memory Smart Alloys    </w:t>
+      </w:r>
+    </w:p>
+    <w:p>
+      <w:pPr>
+        <w:pStyle w:val="ListParagraph"/>
+        <w:ind w:left="720" w:right="0" w:hanging="0"/>
+        <w:outlineLvl w:val="0"/>
+        <w:rPr>
+          <w:rFonts w:cs="Arial" w:ascii="Arial" w:hAnsi="Arial"/>
           <w:color w:val="000000"/>
         </w:rPr>
       </w:pPr>
@@ -2672,35 +2568,30 @@
     <w:p>
       <w:pPr>
         <w:pStyle w:val="ListParagraph"/>
-        <w:numPr>
-          <w:ilvl w:val="0"/>
-          <w:numId w:val="0"/>
-        </w:numPr>
-        <w:ind w:left="720" w:hanging="0"/>
-        <w:outlineLvl w:val="0"/>
-        <w:rPr>
-          <w:rFonts w:ascii="Arial" w:hAnsi="Arial" w:cs="Arial"/>
-          <w:color w:val="000000"/>
-        </w:rPr>
-      </w:pPr>
-      <w:r>
-        <w:rPr>
-          <w:rFonts w:cs="Arial" w:ascii="Arial" w:hAnsi="Arial"/>
-          <w:color w:val="000000"/>
-        </w:rPr>
-      </w:r>
-    </w:p>
-    <w:p>
-      <w:pPr>
-        <w:pStyle w:val="ListParagraph"/>
-        <w:numPr>
-          <w:ilvl w:val="0"/>
-          <w:numId w:val="0"/>
-        </w:numPr>
-        <w:ind w:left="720" w:hanging="0"/>
+        <w:ind w:left="720" w:right="0" w:hanging="0"/>
+        <w:outlineLvl w:val="0"/>
+        <w:rPr>
+          <w:rFonts w:cs="Arial" w:ascii="Arial" w:hAnsi="Arial"/>
+          <w:color w:val="000000"/>
+        </w:rPr>
+      </w:pPr>
+      <w:r>
+        <w:rPr>
+          <w:rFonts w:cs="Arial" w:ascii="Arial" w:hAnsi="Arial"/>
+          <w:color w:val="000000"/>
+        </w:rPr>
+      </w:r>
+    </w:p>
+    <w:p>
+      <w:pPr>
+        <w:pStyle w:val="ListParagraph"/>
+        <w:ind w:left="720" w:right="0" w:hanging="0"/>
         <w:jc w:val="both"/>
         <w:outlineLvl w:val="0"/>
-        <w:rPr/>
+        <w:rPr>
+          <w:rFonts w:cs="Arial" w:ascii="Arial" w:hAnsi="Arial"/>
+          <w:color w:val="000000"/>
+        </w:rPr>
       </w:pPr>
       <w:r>
         <w:rPr>
@@ -2712,61 +2603,11 @@
     </w:p>
     <w:p>
       <w:pPr>
-        <w:pStyle w:val="Normal"/>
-        <w:numPr>
-          <w:ilvl w:val="0"/>
-          <w:numId w:val="0"/>
-        </w:numPr>
-        <w:jc w:val="both"/>
-        <w:outlineLvl w:val="0"/>
-        <w:rPr>
-          <w:rFonts w:ascii="Arial" w:hAnsi="Arial" w:cs="Arial"/>
-          <w:b/>
-          <w:b/>
-          <w:color w:val="000000"/>
-          <w:u w:val="single"/>
-        </w:rPr>
-      </w:pPr>
-      <w:r>
-        <w:rPr>
-          <w:rFonts w:cs="Arial" w:ascii="Arial" w:hAnsi="Arial"/>
-          <w:b/>
-          <w:color w:val="000000"/>
-          <w:u w:val="single"/>
-        </w:rPr>
-      </w:r>
-    </w:p>
-    <w:p>
-      <w:pPr>
-        <w:pStyle w:val="Normal"/>
-        <w:numPr>
-          <w:ilvl w:val="0"/>
-          <w:numId w:val="0"/>
-        </w:numPr>
-        <w:outlineLvl w:val="0"/>
-        <w:rPr>
-          <w:rFonts w:ascii="Arial" w:hAnsi="Arial" w:cs="Arial"/>
-          <w:color w:val="000000"/>
-        </w:rPr>
-      </w:pPr>
-      <w:r>
-        <w:rPr>
-          <w:rFonts w:cs="Arial" w:ascii="Arial" w:hAnsi="Arial"/>
-          <w:color w:val="000000"/>
-        </w:rPr>
-      </w:r>
-    </w:p>
-    <w:p>
-      <w:pPr>
-        <w:pStyle w:val="ListParagraph"/>
-        <w:numPr>
-          <w:ilvl w:val="0"/>
-          <w:numId w:val="0"/>
-        </w:numPr>
-        <w:ind w:left="720" w:hanging="0"/>
-        <w:outlineLvl w:val="0"/>
-        <w:rPr>
-          <w:rFonts w:ascii="Arial" w:hAnsi="Arial" w:cs="Arial"/>
+        <w:pStyle w:val="ListParagraph"/>
+        <w:ind w:left="720" w:right="0" w:hanging="0"/>
+        <w:outlineLvl w:val="0"/>
+        <w:rPr>
+          <w:rFonts w:cs="Arial" w:ascii="Arial" w:hAnsi="Arial"/>
           <w:color w:val="000000"/>
         </w:rPr>
       </w:pPr>
@@ -2785,29 +2626,24 @@
         </w:tabs>
         <w:jc w:val="both"/>
         <w:rPr>
-          <w:rFonts w:ascii="Arial" w:hAnsi="Arial" w:cs="Arial"/>
-          <w:color w:val="000000"/>
-        </w:rPr>
-      </w:pPr>
-      <w:r>
-        <w:rPr>
-          <w:rFonts w:cs="Arial" w:ascii="Arial" w:hAnsi="Arial"/>
-          <w:color w:val="000000"/>
-        </w:rPr>
-        <w:tab/>
-      </w:r>
-    </w:p>
-    <w:p>
-      <w:pPr>
-        <w:pStyle w:val="Normal"/>
-        <w:numPr>
-          <w:ilvl w:val="0"/>
-          <w:numId w:val="0"/>
-        </w:numPr>
-        <w:outlineLvl w:val="0"/>
-        <w:rPr>
-          <w:rFonts w:ascii="Arial" w:hAnsi="Arial" w:cs="Arial"/>
-          <w:b/>
+          <w:rFonts w:cs="Arial" w:ascii="Arial" w:hAnsi="Arial"/>
+          <w:color w:val="000000"/>
+        </w:rPr>
+      </w:pPr>
+      <w:r>
+        <w:rPr>
+          <w:rFonts w:cs="Arial" w:ascii="Arial" w:hAnsi="Arial"/>
+          <w:color w:val="000000"/>
+        </w:rPr>
+        <w:tab/>
+      </w:r>
+    </w:p>
+    <w:p>
+      <w:pPr>
+        <w:pStyle w:val="Normal"/>
+        <w:outlineLvl w:val="0"/>
+        <w:rPr>
+          <w:rFonts w:cs="Arial" w:ascii="Arial" w:hAnsi="Arial"/>
           <w:b/>
           <w:color w:val="000000"/>
           <w:u w:val="single"/>
@@ -2820,20 +2656,15 @@
           <w:color w:val="000000"/>
           <w:u w:val="single"/>
         </w:rPr>
-        <w:t>Talents / Personal Interests:</w:t>
-      </w:r>
-    </w:p>
-    <w:p>
-      <w:pPr>
-        <w:pStyle w:val="Normal"/>
-        <w:numPr>
-          <w:ilvl w:val="0"/>
-          <w:numId w:val="0"/>
-        </w:numPr>
-        <w:outlineLvl w:val="0"/>
-        <w:rPr>
-          <w:rFonts w:ascii="Arial" w:hAnsi="Arial" w:cs="Arial"/>
-          <w:b/>
+        <w:t>Talents:</w:t>
+      </w:r>
+    </w:p>
+    <w:p>
+      <w:pPr>
+        <w:pStyle w:val="Normal"/>
+        <w:outlineLvl w:val="0"/>
+        <w:rPr>
+          <w:rFonts w:cs="Arial" w:ascii="Arial" w:hAnsi="Arial"/>
           <w:b/>
           <w:color w:val="000000"/>
           <w:u w:val="single"/>
@@ -2851,10 +2682,10 @@
     <w:p>
       <w:pPr>
         <w:pStyle w:val="Normal"/>
-        <w:ind w:left="60" w:hanging="0"/>
+        <w:ind w:left="60" w:right="0" w:hanging="0"/>
         <w:jc w:val="both"/>
         <w:rPr>
-          <w:rFonts w:ascii="Arial" w:hAnsi="Arial" w:cs="Arial"/>
+          <w:rFonts w:cs="Arial" w:ascii="Arial" w:hAnsi="Arial"/>
           <w:color w:val="000000"/>
         </w:rPr>
       </w:pPr>
@@ -2873,27 +2704,27 @@
     <w:p>
       <w:pPr>
         <w:pStyle w:val="Normal"/>
-        <w:ind w:left="60" w:hanging="0"/>
+        <w:ind w:left="60" w:right="0" w:hanging="0"/>
         <w:jc w:val="both"/>
         <w:rPr>
-          <w:rFonts w:ascii="Arial" w:hAnsi="Arial" w:cs="Arial"/>
-          <w:color w:val="000000"/>
-        </w:rPr>
-      </w:pPr>
-      <w:r>
-        <w:rPr>
-          <w:rFonts w:cs="Arial" w:ascii="Arial" w:hAnsi="Arial"/>
-          <w:color w:val="000000"/>
-        </w:rPr>
-      </w:r>
-    </w:p>
-    <w:p>
-      <w:pPr>
-        <w:pStyle w:val="Normal"/>
-        <w:ind w:left="60" w:hanging="0"/>
+          <w:rFonts w:cs="Arial" w:ascii="Arial" w:hAnsi="Arial"/>
+          <w:color w:val="000000"/>
+        </w:rPr>
+      </w:pPr>
+      <w:r>
+        <w:rPr>
+          <w:rFonts w:cs="Arial" w:ascii="Arial" w:hAnsi="Arial"/>
+          <w:color w:val="000000"/>
+        </w:rPr>
+      </w:r>
+    </w:p>
+    <w:p>
+      <w:pPr>
+        <w:pStyle w:val="Normal"/>
+        <w:ind w:left="60" w:right="0" w:hanging="0"/>
         <w:jc w:val="both"/>
         <w:rPr>
-          <w:rFonts w:ascii="Arial" w:hAnsi="Arial" w:cs="Arial"/>
+          <w:rFonts w:cs="Arial" w:ascii="Arial" w:hAnsi="Arial"/>
           <w:color w:val="000000"/>
         </w:rPr>
       </w:pPr>
@@ -2912,27 +2743,27 @@
     <w:p>
       <w:pPr>
         <w:pStyle w:val="Normal"/>
-        <w:ind w:left="60" w:hanging="0"/>
+        <w:ind w:left="60" w:right="0" w:hanging="0"/>
         <w:jc w:val="both"/>
         <w:rPr>
-          <w:rFonts w:ascii="Arial" w:hAnsi="Arial" w:cs="Arial"/>
-          <w:color w:val="000000"/>
-        </w:rPr>
-      </w:pPr>
-      <w:r>
-        <w:rPr>
-          <w:rFonts w:cs="Arial" w:ascii="Arial" w:hAnsi="Arial"/>
-          <w:color w:val="000000"/>
-        </w:rPr>
-      </w:r>
-    </w:p>
-    <w:p>
-      <w:pPr>
-        <w:pStyle w:val="Normal"/>
-        <w:ind w:left="60" w:hanging="0"/>
+          <w:rFonts w:cs="Arial" w:ascii="Arial" w:hAnsi="Arial"/>
+          <w:color w:val="000000"/>
+        </w:rPr>
+      </w:pPr>
+      <w:r>
+        <w:rPr>
+          <w:rFonts w:cs="Arial" w:ascii="Arial" w:hAnsi="Arial"/>
+          <w:color w:val="000000"/>
+        </w:rPr>
+      </w:r>
+    </w:p>
+    <w:p>
+      <w:pPr>
+        <w:pStyle w:val="Normal"/>
+        <w:ind w:left="60" w:right="0" w:hanging="0"/>
         <w:jc w:val="both"/>
         <w:rPr>
-          <w:rFonts w:ascii="Arial" w:hAnsi="Arial" w:cs="Arial"/>
+          <w:rFonts w:cs="Arial" w:ascii="Arial" w:hAnsi="Arial"/>
           <w:color w:val="000000"/>
         </w:rPr>
       </w:pPr>
@@ -2949,27 +2780,27 @@
     <w:p>
       <w:pPr>
         <w:pStyle w:val="Normal"/>
-        <w:ind w:left="60" w:hanging="0"/>
+        <w:ind w:left="60" w:right="0" w:hanging="0"/>
         <w:jc w:val="both"/>
         <w:rPr>
-          <w:rFonts w:ascii="Arial" w:hAnsi="Arial" w:cs="Arial"/>
-          <w:color w:val="000000"/>
-        </w:rPr>
-      </w:pPr>
-      <w:r>
-        <w:rPr>
-          <w:rFonts w:cs="Arial" w:ascii="Arial" w:hAnsi="Arial"/>
-          <w:color w:val="000000"/>
-        </w:rPr>
-      </w:r>
-    </w:p>
-    <w:p>
-      <w:pPr>
-        <w:pStyle w:val="Normal"/>
-        <w:ind w:left="60" w:hanging="0"/>
+          <w:rFonts w:cs="Arial" w:ascii="Arial" w:hAnsi="Arial"/>
+          <w:color w:val="000000"/>
+        </w:rPr>
+      </w:pPr>
+      <w:r>
+        <w:rPr>
+          <w:rFonts w:cs="Arial" w:ascii="Arial" w:hAnsi="Arial"/>
+          <w:color w:val="000000"/>
+        </w:rPr>
+      </w:r>
+    </w:p>
+    <w:p>
+      <w:pPr>
+        <w:pStyle w:val="Normal"/>
+        <w:ind w:left="60" w:right="0" w:hanging="0"/>
         <w:jc w:val="both"/>
         <w:rPr>
-          <w:rFonts w:ascii="Arial" w:hAnsi="Arial" w:cs="Arial"/>
+          <w:rFonts w:cs="Arial" w:ascii="Arial" w:hAnsi="Arial"/>
           <w:color w:val="000000"/>
         </w:rPr>
       </w:pPr>
@@ -3004,27 +2835,27 @@
     <w:p>
       <w:pPr>
         <w:pStyle w:val="Normal"/>
-        <w:ind w:left="60" w:hanging="0"/>
+        <w:ind w:left="60" w:right="0" w:hanging="0"/>
         <w:jc w:val="both"/>
         <w:rPr>
-          <w:rFonts w:ascii="Arial" w:hAnsi="Arial" w:cs="Arial"/>
-          <w:color w:val="000000"/>
-        </w:rPr>
-      </w:pPr>
-      <w:r>
-        <w:rPr>
-          <w:rFonts w:cs="Arial" w:ascii="Arial" w:hAnsi="Arial"/>
-          <w:color w:val="000000"/>
-        </w:rPr>
-      </w:r>
-    </w:p>
-    <w:p>
-      <w:pPr>
-        <w:pStyle w:val="Normal"/>
-        <w:ind w:left="60" w:hanging="0"/>
+          <w:rFonts w:cs="Arial" w:ascii="Arial" w:hAnsi="Arial"/>
+          <w:color w:val="000000"/>
+        </w:rPr>
+      </w:pPr>
+      <w:r>
+        <w:rPr>
+          <w:rFonts w:cs="Arial" w:ascii="Arial" w:hAnsi="Arial"/>
+          <w:color w:val="000000"/>
+        </w:rPr>
+      </w:r>
+    </w:p>
+    <w:p>
+      <w:pPr>
+        <w:pStyle w:val="Normal"/>
+        <w:ind w:left="60" w:right="0" w:hanging="0"/>
         <w:jc w:val="both"/>
         <w:rPr>
-          <w:rFonts w:ascii="Arial" w:hAnsi="Arial" w:cs="Arial"/>
+          <w:rFonts w:cs="Arial" w:ascii="Arial" w:hAnsi="Arial"/>
           <w:color w:val="000000"/>
         </w:rPr>
       </w:pPr>
@@ -3058,26 +2889,26 @@
     <w:p>
       <w:pPr>
         <w:pStyle w:val="TextBodyIndent"/>
-        <w:ind w:left="60" w:hanging="0"/>
-        <w:rPr>
-          <w:rFonts w:ascii="Arial" w:hAnsi="Arial" w:cs="Arial"/>
-          <w:color w:val="000000"/>
-        </w:rPr>
-      </w:pPr>
-      <w:r>
-        <w:rPr>
-          <w:rFonts w:cs="Arial" w:ascii="Arial" w:hAnsi="Arial"/>
-          <w:color w:val="000000"/>
-        </w:rPr>
-      </w:r>
-    </w:p>
-    <w:p>
-      <w:pPr>
-        <w:pStyle w:val="Normal"/>
-        <w:ind w:left="60" w:hanging="0"/>
+        <w:ind w:left="60" w:right="0" w:hanging="0"/>
+        <w:rPr>
+          <w:rFonts w:cs="Arial" w:ascii="Arial" w:hAnsi="Arial"/>
+          <w:color w:val="000000"/>
+        </w:rPr>
+      </w:pPr>
+      <w:r>
+        <w:rPr>
+          <w:rFonts w:cs="Arial" w:ascii="Arial" w:hAnsi="Arial"/>
+          <w:color w:val="000000"/>
+        </w:rPr>
+      </w:r>
+    </w:p>
+    <w:p>
+      <w:pPr>
+        <w:pStyle w:val="Normal"/>
+        <w:ind w:left="60" w:right="0" w:hanging="0"/>
         <w:jc w:val="both"/>
         <w:rPr>
-          <w:rFonts w:ascii="Arial" w:hAnsi="Arial" w:cs="Arial"/>
+          <w:rFonts w:cs="Arial" w:ascii="Arial" w:hAnsi="Arial"/>
           <w:color w:val="000000"/>
         </w:rPr>
       </w:pPr>
@@ -3090,15 +2921,15 @@
         <w:tab/>
         <w:tab/>
         <w:tab/>
-        <w:t>:Autocad, Solidworks, Pro Engineer, Catia</w:t>
+        <w:t>:OMNeT, Autocad, Solidworks, Catia</w:t>
       </w:r>
     </w:p>
     <w:p>
       <w:pPr>
         <w:pStyle w:val="TextBodyIndent"/>
-        <w:ind w:left="60" w:hanging="0"/>
-        <w:rPr>
-          <w:rFonts w:ascii="Arial" w:hAnsi="Arial" w:cs="Arial"/>
+        <w:ind w:left="60" w:right="0" w:hanging="0"/>
+        <w:rPr>
+          <w:rFonts w:cs="Arial" w:ascii="Arial" w:hAnsi="Arial"/>
           <w:color w:val="000000"/>
         </w:rPr>
       </w:pPr>
@@ -3112,9 +2943,9 @@
     <w:p>
       <w:pPr>
         <w:pStyle w:val="TextBodyIndent"/>
-        <w:ind w:left="60" w:hanging="0"/>
-        <w:rPr>
-          <w:rFonts w:ascii="Arial" w:hAnsi="Arial" w:cs="Arial"/>
+        <w:ind w:left="60" w:right="0" w:hanging="0"/>
+        <w:rPr>
+          <w:rFonts w:cs="Arial" w:ascii="Arial" w:hAnsi="Arial"/>
           <w:color w:val="000000"/>
         </w:rPr>
       </w:pPr>
@@ -3134,9 +2965,9 @@
     <w:p>
       <w:pPr>
         <w:pStyle w:val="TextBodyIndent"/>
-        <w:ind w:left="60" w:hanging="0"/>
-        <w:rPr>
-          <w:rFonts w:ascii="Arial" w:hAnsi="Arial" w:cs="Arial"/>
+        <w:ind w:left="60" w:right="0" w:hanging="0"/>
+        <w:rPr>
+          <w:rFonts w:cs="Arial" w:ascii="Arial" w:hAnsi="Arial"/>
           <w:color w:val="000000"/>
         </w:rPr>
       </w:pPr>
@@ -3150,9 +2981,9 @@
     <w:p>
       <w:pPr>
         <w:pStyle w:val="TextBodyIndent"/>
-        <w:ind w:left="60" w:hanging="0"/>
-        <w:rPr>
-          <w:rFonts w:ascii="Arial" w:hAnsi="Arial" w:cs="Arial"/>
+        <w:ind w:left="60" w:right="0" w:hanging="0"/>
+        <w:rPr>
+          <w:rFonts w:cs="Arial" w:ascii="Arial" w:hAnsi="Arial"/>
           <w:color w:val="000000"/>
         </w:rPr>
       </w:pPr>
@@ -3170,9 +3001,9 @@
     <w:p>
       <w:pPr>
         <w:pStyle w:val="TextBodyIndent"/>
-        <w:ind w:left="60" w:hanging="0"/>
-        <w:rPr>
-          <w:rFonts w:ascii="Arial" w:hAnsi="Arial" w:cs="Arial"/>
+        <w:ind w:left="60" w:right="0" w:hanging="0"/>
+        <w:rPr>
+          <w:rFonts w:cs="Arial" w:ascii="Arial" w:hAnsi="Arial"/>
           <w:color w:val="000000"/>
         </w:rPr>
       </w:pPr>
@@ -3187,15 +3018,21 @@
       <w:pPr>
         <w:pStyle w:val="TextBodyIndent"/>
         <w:spacing w:before="0" w:after="120"/>
-        <w:ind w:left="60" w:hanging="0"/>
-        <w:rPr/>
-      </w:pPr>
-      <w:r>
-        <w:rPr>
-          <w:rFonts w:cs="Arial" w:ascii="Arial" w:hAnsi="Arial"/>
-          <w:color w:val="000000"/>
-        </w:rPr>
-        <w:t xml:space="preserve">Personal Interests            </w:t>
+        <w:ind w:left="60" w:right="0" w:hanging="0"/>
+        <w:rPr>
+          <w:rFonts w:cs="Arial" w:ascii="Arial" w:hAnsi="Arial"/>
+          <w:color w:val="000000"/>
+        </w:rPr>
+      </w:pPr>
+      <w:r>
+        <w:rPr>
+          <w:rFonts w:cs="Arial" w:ascii="Arial" w:hAnsi="Arial"/>
+          <w:color w:val="000000"/>
+        </w:rPr>
+        <w:t xml:space="preserve">Hobbies </w:t>
+        <w:tab/>
+        <w:tab/>
+        <w:t xml:space="preserve">          </w:t>
         <w:tab/>
         <w:tab/>
         <w:tab/>
@@ -3232,7 +3069,6 @@
       <w:rPr>
         <w:rFonts w:ascii="Symbol" w:hAnsi="Symbol" w:cs="Symbol" w:hint="default"/>
         <w:b/>
-        <w:rFonts w:cs="Symbol"/>
       </w:rPr>
     </w:lvl>
     <w:lvl w:ilvl="1">
@@ -3248,7 +3084,6 @@
       </w:pPr>
       <w:rPr>
         <w:rFonts w:ascii="Times New Roman" w:hAnsi="Times New Roman" w:cs="Times New Roman" w:hint="default"/>
-        <w:rFonts w:cs="Times New Roman"/>
       </w:rPr>
     </w:lvl>
     <w:lvl w:ilvl="2">
@@ -3264,7 +3099,6 @@
       </w:pPr>
       <w:rPr>
         <w:rFonts w:ascii="Wingdings" w:hAnsi="Wingdings" w:cs="Wingdings" w:hint="default"/>
-        <w:rFonts w:cs="Wingdings"/>
       </w:rPr>
     </w:lvl>
     <w:lvl w:ilvl="3">
@@ -3281,7 +3115,6 @@
       <w:rPr>
         <w:rFonts w:ascii="Symbol" w:hAnsi="Symbol" w:cs="Symbol" w:hint="default"/>
         <w:b/>
-        <w:rFonts w:cs="Symbol"/>
       </w:rPr>
     </w:lvl>
     <w:lvl w:ilvl="4">
@@ -3297,7 +3130,6 @@
       </w:pPr>
       <w:rPr>
         <w:rFonts w:ascii="Courier New" w:hAnsi="Courier New" w:cs="Courier New" w:hint="default"/>
-        <w:rFonts w:cs="Courier New"/>
       </w:rPr>
     </w:lvl>
     <w:lvl w:ilvl="5">
@@ -3313,7 +3145,6 @@
       </w:pPr>
       <w:rPr>
         <w:rFonts w:ascii="Wingdings" w:hAnsi="Wingdings" w:cs="Wingdings" w:hint="default"/>
-        <w:rFonts w:cs="Wingdings"/>
       </w:rPr>
     </w:lvl>
     <w:lvl w:ilvl="6">
@@ -3330,7 +3161,6 @@
       <w:rPr>
         <w:rFonts w:ascii="Symbol" w:hAnsi="Symbol" w:cs="Symbol" w:hint="default"/>
         <w:b/>
-        <w:rFonts w:cs="Symbol"/>
       </w:rPr>
     </w:lvl>
     <w:lvl w:ilvl="7">
@@ -3346,7 +3176,6 @@
       </w:pPr>
       <w:rPr>
         <w:rFonts w:ascii="Courier New" w:hAnsi="Courier New" w:cs="Courier New" w:hint="default"/>
-        <w:rFonts w:cs="Courier New"/>
       </w:rPr>
     </w:lvl>
     <w:lvl w:ilvl="8">
@@ -3362,7 +3191,6 @@
       </w:pPr>
       <w:rPr>
         <w:rFonts w:ascii="Wingdings" w:hAnsi="Wingdings" w:cs="Wingdings" w:hint="default"/>
-        <w:rFonts w:cs="Wingdings"/>
       </w:rPr>
     </w:lvl>
   </w:abstractNum>
@@ -3378,7 +3206,6 @@
       <w:rPr>
         <w:rFonts w:ascii="Symbol" w:hAnsi="Symbol" w:cs="Symbol" w:hint="default"/>
         <w:b/>
-        <w:rFonts w:cs="Symbol"/>
       </w:rPr>
     </w:lvl>
     <w:lvl w:ilvl="1">
@@ -3391,7 +3218,6 @@
       </w:pPr>
       <w:rPr>
         <w:rFonts w:ascii="Courier New" w:hAnsi="Courier New" w:cs="Courier New" w:hint="default"/>
-        <w:rFonts w:cs="Courier New"/>
       </w:rPr>
     </w:lvl>
     <w:lvl w:ilvl="2">
@@ -3404,7 +3230,6 @@
       </w:pPr>
       <w:rPr>
         <w:rFonts w:ascii="Wingdings" w:hAnsi="Wingdings" w:cs="Wingdings" w:hint="default"/>
-        <w:rFonts w:cs="Wingdings"/>
       </w:rPr>
     </w:lvl>
     <w:lvl w:ilvl="3">
@@ -3418,7 +3243,6 @@
       <w:rPr>
         <w:rFonts w:ascii="Symbol" w:hAnsi="Symbol" w:cs="Symbol" w:hint="default"/>
         <w:b/>
-        <w:rFonts w:cs="Symbol"/>
       </w:rPr>
     </w:lvl>
     <w:lvl w:ilvl="4">
@@ -3431,7 +3255,6 @@
       </w:pPr>
       <w:rPr>
         <w:rFonts w:ascii="Courier New" w:hAnsi="Courier New" w:cs="Courier New" w:hint="default"/>
-        <w:rFonts w:cs="Courier New"/>
       </w:rPr>
     </w:lvl>
     <w:lvl w:ilvl="5">
@@ -3444,7 +3267,6 @@
       </w:pPr>
       <w:rPr>
         <w:rFonts w:ascii="Wingdings" w:hAnsi="Wingdings" w:cs="Wingdings" w:hint="default"/>
-        <w:rFonts w:cs="Wingdings"/>
       </w:rPr>
     </w:lvl>
     <w:lvl w:ilvl="6">
@@ -3458,7 +3280,6 @@
       <w:rPr>
         <w:rFonts w:ascii="Symbol" w:hAnsi="Symbol" w:cs="Symbol" w:hint="default"/>
         <w:b/>
-        <w:rFonts w:cs="Symbol"/>
       </w:rPr>
     </w:lvl>
     <w:lvl w:ilvl="7">
@@ -3471,7 +3292,6 @@
       </w:pPr>
       <w:rPr>
         <w:rFonts w:ascii="Courier New" w:hAnsi="Courier New" w:cs="Courier New" w:hint="default"/>
-        <w:rFonts w:cs="Courier New"/>
       </w:rPr>
     </w:lvl>
     <w:lvl w:ilvl="8">
@@ -3484,7 +3304,6 @@
       </w:pPr>
       <w:rPr>
         <w:rFonts w:ascii="Wingdings" w:hAnsi="Wingdings" w:cs="Wingdings" w:hint="default"/>
-        <w:rFonts w:cs="Wingdings"/>
       </w:rPr>
     </w:lvl>
   </w:abstractNum>
@@ -3499,7 +3318,6 @@
       </w:pPr>
       <w:rPr>
         <w:rFonts w:ascii="Wingdings" w:hAnsi="Wingdings" w:cs="Wingdings" w:hint="default"/>
-        <w:rFonts w:cs="Wingdings"/>
       </w:rPr>
     </w:lvl>
     <w:lvl w:ilvl="1">
@@ -3512,7 +3330,6 @@
       </w:pPr>
       <w:rPr>
         <w:rFonts w:ascii="Courier New" w:hAnsi="Courier New" w:cs="Courier New" w:hint="default"/>
-        <w:rFonts w:cs="Courier New"/>
       </w:rPr>
     </w:lvl>
     <w:lvl w:ilvl="2">
@@ -3525,7 +3342,6 @@
       </w:pPr>
       <w:rPr>
         <w:rFonts w:ascii="Wingdings" w:hAnsi="Wingdings" w:cs="Wingdings" w:hint="default"/>
-        <w:rFonts w:cs="Wingdings"/>
       </w:rPr>
     </w:lvl>
     <w:lvl w:ilvl="3">
@@ -3539,7 +3355,6 @@
       <w:rPr>
         <w:rFonts w:ascii="Symbol" w:hAnsi="Symbol" w:cs="Symbol" w:hint="default"/>
         <w:b/>
-        <w:rFonts w:cs="Symbol"/>
       </w:rPr>
     </w:lvl>
     <w:lvl w:ilvl="4">
@@ -3552,7 +3367,6 @@
       </w:pPr>
       <w:rPr>
         <w:rFonts w:ascii="Courier New" w:hAnsi="Courier New" w:cs="Courier New" w:hint="default"/>
-        <w:rFonts w:cs="Courier New"/>
       </w:rPr>
     </w:lvl>
     <w:lvl w:ilvl="5">
@@ -3565,7 +3379,6 @@
       </w:pPr>
       <w:rPr>
         <w:rFonts w:ascii="Wingdings" w:hAnsi="Wingdings" w:cs="Wingdings" w:hint="default"/>
-        <w:rFonts w:cs="Wingdings"/>
       </w:rPr>
     </w:lvl>
     <w:lvl w:ilvl="6">
@@ -3579,7 +3392,6 @@
       <w:rPr>
         <w:rFonts w:ascii="Symbol" w:hAnsi="Symbol" w:cs="Symbol" w:hint="default"/>
         <w:b/>
-        <w:rFonts w:cs="Symbol"/>
       </w:rPr>
     </w:lvl>
     <w:lvl w:ilvl="7">
@@ -3592,7 +3404,6 @@
       </w:pPr>
       <w:rPr>
         <w:rFonts w:ascii="Courier New" w:hAnsi="Courier New" w:cs="Courier New" w:hint="default"/>
-        <w:rFonts w:cs="Courier New"/>
       </w:rPr>
     </w:lvl>
     <w:lvl w:ilvl="8">
@@ -3605,7 +3416,6 @@
       </w:pPr>
       <w:rPr>
         <w:rFonts w:ascii="Wingdings" w:hAnsi="Wingdings" w:cs="Wingdings" w:hint="default"/>
-        <w:rFonts w:cs="Wingdings"/>
       </w:rPr>
     </w:lvl>
   </w:abstractNum>
@@ -3621,7 +3431,6 @@
       <w:rPr>
         <w:rFonts w:ascii="Symbol" w:hAnsi="Symbol" w:cs="Symbol" w:hint="default"/>
         <w:sz w:val="22"/>
-        <w:rFonts w:cs="Symbol"/>
       </w:rPr>
     </w:lvl>
     <w:lvl w:ilvl="1">
@@ -3634,7 +3443,6 @@
       </w:pPr>
       <w:rPr>
         <w:rFonts w:ascii="Courier New" w:hAnsi="Courier New" w:cs="Courier New" w:hint="default"/>
-        <w:rFonts w:cs="Courier New"/>
       </w:rPr>
     </w:lvl>
     <w:lvl w:ilvl="2">
@@ -3647,7 +3455,6 @@
       </w:pPr>
       <w:rPr>
         <w:rFonts w:ascii="Wingdings" w:hAnsi="Wingdings" w:cs="Wingdings" w:hint="default"/>
-        <w:rFonts w:cs="Wingdings"/>
       </w:rPr>
     </w:lvl>
     <w:lvl w:ilvl="3">
@@ -3661,7 +3468,6 @@
       <w:rPr>
         <w:rFonts w:ascii="Symbol" w:hAnsi="Symbol" w:cs="Symbol" w:hint="default"/>
         <w:sz w:val="22"/>
-        <w:rFonts w:cs="Symbol"/>
       </w:rPr>
     </w:lvl>
     <w:lvl w:ilvl="4">
@@ -3674,7 +3480,6 @@
       </w:pPr>
       <w:rPr>
         <w:rFonts w:ascii="Courier New" w:hAnsi="Courier New" w:cs="Courier New" w:hint="default"/>
-        <w:rFonts w:cs="Courier New"/>
       </w:rPr>
     </w:lvl>
     <w:lvl w:ilvl="5">
@@ -3687,7 +3492,6 @@
       </w:pPr>
       <w:rPr>
         <w:rFonts w:ascii="Wingdings" w:hAnsi="Wingdings" w:cs="Wingdings" w:hint="default"/>
-        <w:rFonts w:cs="Wingdings"/>
       </w:rPr>
     </w:lvl>
     <w:lvl w:ilvl="6">
@@ -3701,7 +3505,6 @@
       <w:rPr>
         <w:rFonts w:ascii="Symbol" w:hAnsi="Symbol" w:cs="Symbol" w:hint="default"/>
         <w:sz w:val="22"/>
-        <w:rFonts w:cs="Symbol"/>
       </w:rPr>
     </w:lvl>
     <w:lvl w:ilvl="7">
@@ -3714,7 +3517,6 @@
       </w:pPr>
       <w:rPr>
         <w:rFonts w:ascii="Courier New" w:hAnsi="Courier New" w:cs="Courier New" w:hint="default"/>
-        <w:rFonts w:cs="Courier New"/>
       </w:rPr>
     </w:lvl>
     <w:lvl w:ilvl="8">
@@ -3727,7 +3529,6 @@
       </w:pPr>
       <w:rPr>
         <w:rFonts w:ascii="Wingdings" w:hAnsi="Wingdings" w:cs="Wingdings" w:hint="default"/>
-        <w:rFonts w:cs="Wingdings"/>
       </w:rPr>
     </w:lvl>
   </w:abstractNum>
@@ -3869,7 +3670,7 @@
 </file>
 
 <file path=word/styles.xml><?xml version="1.0" encoding="utf-8"?>
-<w:styles xmlns:w="http://schemas.openxmlformats.org/wordprocessingml/2006/main" xmlns:w14="http://schemas.microsoft.com/office/word/2010/wordml" xmlns:mc="http://schemas.openxmlformats.org/markup-compatibility/2006" mc:Ignorable="w14">
+<w:styles xmlns:w="http://schemas.openxmlformats.org/wordprocessingml/2006/main">
   <w:docDefaults>
     <w:rPrDefault>
       <w:rPr>
@@ -3881,133 +3682,133 @@
       <w:pPr/>
     </w:pPrDefault>
   </w:docDefaults>
-  <w:latentStyles w:defLockedState="0" w:defUIPriority="0" w:defSemiHidden="0" w:defUnhideWhenUsed="0" w:defQFormat="0" w:count="267">
-    <w:lsdException w:name="Normal" w:qFormat="1"/>
-    <w:lsdException w:name="heading 1" w:qFormat="1"/>
-    <w:lsdException w:name="heading 2" w:semiHidden="1" w:unhideWhenUsed="1" w:qFormat="1"/>
-    <w:lsdException w:name="heading 3" w:semiHidden="1" w:unhideWhenUsed="1" w:qFormat="1"/>
-    <w:lsdException w:name="heading 4" w:semiHidden="1" w:unhideWhenUsed="1" w:qFormat="1"/>
-    <w:lsdException w:name="heading 5" w:semiHidden="1" w:unhideWhenUsed="1" w:qFormat="1"/>
-    <w:lsdException w:name="heading 6" w:semiHidden="1" w:unhideWhenUsed="1" w:qFormat="1"/>
-    <w:lsdException w:name="heading 7" w:semiHidden="1" w:unhideWhenUsed="1" w:qFormat="1"/>
-    <w:lsdException w:name="heading 8" w:semiHidden="1" w:unhideWhenUsed="1" w:qFormat="1"/>
-    <w:lsdException w:name="heading 9" w:semiHidden="1" w:unhideWhenUsed="1" w:qFormat="1"/>
-    <w:lsdException w:name="caption" w:semiHidden="1" w:unhideWhenUsed="1" w:qFormat="1"/>
-    <w:lsdException w:name="Title" w:qFormat="1"/>
-    <w:lsdException w:name="Subtitle" w:qFormat="1"/>
-    <w:lsdException w:name="Strong" w:qFormat="1"/>
-    <w:lsdException w:name="Emphasis" w:qFormat="1"/>
-    <w:lsdException w:name="Placeholder Text" w:uiPriority="99" w:semiHidden="1"/>
-    <w:lsdException w:name="No Spacing" w:uiPriority="1" w:qFormat="1"/>
-    <w:lsdException w:name="Light Shading" w:uiPriority="60"/>
-    <w:lsdException w:name="Light List" w:uiPriority="61"/>
-    <w:lsdException w:name="Light Grid" w:uiPriority="62"/>
-    <w:lsdException w:name="Medium Shading 1" w:uiPriority="63"/>
-    <w:lsdException w:name="Medium Shading 2" w:uiPriority="64"/>
-    <w:lsdException w:name="Medium List 1" w:uiPriority="65"/>
-    <w:lsdException w:name="Medium List 2" w:uiPriority="66"/>
-    <w:lsdException w:name="Medium Grid 1" w:uiPriority="67"/>
-    <w:lsdException w:name="Medium Grid 2" w:uiPriority="68"/>
-    <w:lsdException w:name="Medium Grid 3" w:uiPriority="69"/>
-    <w:lsdException w:name="Dark List" w:uiPriority="70"/>
-    <w:lsdException w:name="Colorful Shading" w:uiPriority="71"/>
-    <w:lsdException w:name="Colorful List" w:uiPriority="72"/>
-    <w:lsdException w:name="Colorful Grid" w:uiPriority="73"/>
-    <w:lsdException w:name="Light Shading Accent 1" w:uiPriority="60"/>
-    <w:lsdException w:name="Light List Accent 1" w:uiPriority="61"/>
-    <w:lsdException w:name="Light Grid Accent 1" w:uiPriority="62"/>
-    <w:lsdException w:name="Medium Shading 1 Accent 1" w:uiPriority="63"/>
-    <w:lsdException w:name="Medium Shading 2 Accent 1" w:uiPriority="64"/>
-    <w:lsdException w:name="Medium List 1 Accent 1" w:uiPriority="65"/>
-    <w:lsdException w:name="Revision" w:uiPriority="99" w:semiHidden="1"/>
-    <w:lsdException w:name="List Paragraph" w:uiPriority="34" w:qFormat="1"/>
-    <w:lsdException w:name="Quote" w:uiPriority="29" w:qFormat="1"/>
-    <w:lsdException w:name="Intense Quote" w:uiPriority="30" w:qFormat="1"/>
-    <w:lsdException w:name="Medium List 2 Accent 1" w:uiPriority="66"/>
-    <w:lsdException w:name="Medium Grid 1 Accent 1" w:uiPriority="67"/>
-    <w:lsdException w:name="Medium Grid 2 Accent 1" w:uiPriority="68"/>
-    <w:lsdException w:name="Medium Grid 3 Accent 1" w:uiPriority="69"/>
-    <w:lsdException w:name="Dark List Accent 1" w:uiPriority="70"/>
-    <w:lsdException w:name="Colorful Shading Accent 1" w:uiPriority="71"/>
-    <w:lsdException w:name="Colorful List Accent 1" w:uiPriority="72"/>
-    <w:lsdException w:name="Colorful Grid Accent 1" w:uiPriority="73"/>
-    <w:lsdException w:name="Light Shading Accent 2" w:uiPriority="60"/>
-    <w:lsdException w:name="Light List Accent 2" w:uiPriority="61"/>
-    <w:lsdException w:name="Light Grid Accent 2" w:uiPriority="62"/>
-    <w:lsdException w:name="Medium Shading 1 Accent 2" w:uiPriority="63"/>
-    <w:lsdException w:name="Medium Shading 2 Accent 2" w:uiPriority="64"/>
-    <w:lsdException w:name="Medium List 1 Accent 2" w:uiPriority="65"/>
-    <w:lsdException w:name="Medium List 2 Accent 2" w:uiPriority="66"/>
-    <w:lsdException w:name="Medium Grid 1 Accent 2" w:uiPriority="67"/>
-    <w:lsdException w:name="Medium Grid 2 Accent 2" w:uiPriority="68"/>
-    <w:lsdException w:name="Medium Grid 3 Accent 2" w:uiPriority="69"/>
-    <w:lsdException w:name="Dark List Accent 2" w:uiPriority="70"/>
-    <w:lsdException w:name="Colorful Shading Accent 2" w:uiPriority="71"/>
-    <w:lsdException w:name="Colorful List Accent 2" w:uiPriority="72"/>
-    <w:lsdException w:name="Colorful Grid Accent 2" w:uiPriority="73"/>
-    <w:lsdException w:name="Light Shading Accent 3" w:uiPriority="60"/>
-    <w:lsdException w:name="Light List Accent 3" w:uiPriority="61"/>
-    <w:lsdException w:name="Light Grid Accent 3" w:uiPriority="62"/>
-    <w:lsdException w:name="Medium Shading 1 Accent 3" w:uiPriority="63"/>
-    <w:lsdException w:name="Medium Shading 2 Accent 3" w:uiPriority="64"/>
-    <w:lsdException w:name="Medium List 1 Accent 3" w:uiPriority="65"/>
-    <w:lsdException w:name="Medium List 2 Accent 3" w:uiPriority="66"/>
-    <w:lsdException w:name="Medium Grid 1 Accent 3" w:uiPriority="67"/>
-    <w:lsdException w:name="Medium Grid 2 Accent 3" w:uiPriority="68"/>
-    <w:lsdException w:name="Medium Grid 3 Accent 3" w:uiPriority="69"/>
-    <w:lsdException w:name="Dark List Accent 3" w:uiPriority="70"/>
-    <w:lsdException w:name="Colorful Shading Accent 3" w:uiPriority="71"/>
-    <w:lsdException w:name="Colorful List Accent 3" w:uiPriority="72"/>
-    <w:lsdException w:name="Colorful Grid Accent 3" w:uiPriority="73"/>
-    <w:lsdException w:name="Light Shading Accent 4" w:uiPriority="60"/>
-    <w:lsdException w:name="Light List Accent 4" w:uiPriority="61"/>
-    <w:lsdException w:name="Light Grid Accent 4" w:uiPriority="62"/>
-    <w:lsdException w:name="Medium Shading 1 Accent 4" w:uiPriority="63"/>
-    <w:lsdException w:name="Medium Shading 2 Accent 4" w:uiPriority="64"/>
-    <w:lsdException w:name="Medium List 1 Accent 4" w:uiPriority="65"/>
-    <w:lsdException w:name="Medium List 2 Accent 4" w:uiPriority="66"/>
-    <w:lsdException w:name="Medium Grid 1 Accent 4" w:uiPriority="67"/>
-    <w:lsdException w:name="Medium Grid 2 Accent 4" w:uiPriority="68"/>
-    <w:lsdException w:name="Medium Grid 3 Accent 4" w:uiPriority="69"/>
-    <w:lsdException w:name="Dark List Accent 4" w:uiPriority="70"/>
-    <w:lsdException w:name="Colorful Shading Accent 4" w:uiPriority="71"/>
-    <w:lsdException w:name="Colorful List Accent 4" w:uiPriority="72"/>
-    <w:lsdException w:name="Colorful Grid Accent 4" w:uiPriority="73"/>
-    <w:lsdException w:name="Light Shading Accent 5" w:uiPriority="60"/>
-    <w:lsdException w:name="Light List Accent 5" w:uiPriority="61"/>
-    <w:lsdException w:name="Light Grid Accent 5" w:uiPriority="62"/>
-    <w:lsdException w:name="Medium Shading 1 Accent 5" w:uiPriority="63"/>
-    <w:lsdException w:name="Medium Shading 2 Accent 5" w:uiPriority="64"/>
-    <w:lsdException w:name="Medium List 1 Accent 5" w:uiPriority="65"/>
-    <w:lsdException w:name="Medium List 2 Accent 5" w:uiPriority="66"/>
-    <w:lsdException w:name="Medium Grid 1 Accent 5" w:uiPriority="67"/>
-    <w:lsdException w:name="Medium Grid 2 Accent 5" w:uiPriority="68"/>
-    <w:lsdException w:name="Medium Grid 3 Accent 5" w:uiPriority="69"/>
-    <w:lsdException w:name="Dark List Accent 5" w:uiPriority="70"/>
-    <w:lsdException w:name="Colorful Shading Accent 5" w:uiPriority="71"/>
-    <w:lsdException w:name="Colorful List Accent 5" w:uiPriority="72"/>
-    <w:lsdException w:name="Colorful Grid Accent 5" w:uiPriority="73"/>
-    <w:lsdException w:name="Light Shading Accent 6" w:uiPriority="60"/>
-    <w:lsdException w:name="Light List Accent 6" w:uiPriority="61"/>
-    <w:lsdException w:name="Light Grid Accent 6" w:uiPriority="62"/>
-    <w:lsdException w:name="Medium Shading 1 Accent 6" w:uiPriority="63"/>
-    <w:lsdException w:name="Medium Shading 2 Accent 6" w:uiPriority="64"/>
-    <w:lsdException w:name="Medium List 1 Accent 6" w:uiPriority="65"/>
-    <w:lsdException w:name="Medium List 2 Accent 6" w:uiPriority="66"/>
-    <w:lsdException w:name="Medium Grid 1 Accent 6" w:uiPriority="67"/>
-    <w:lsdException w:name="Medium Grid 2 Accent 6" w:uiPriority="68"/>
-    <w:lsdException w:name="Medium Grid 3 Accent 6" w:uiPriority="69"/>
-    <w:lsdException w:name="Dark List Accent 6" w:uiPriority="70"/>
-    <w:lsdException w:name="Colorful Shading Accent 6" w:uiPriority="71"/>
-    <w:lsdException w:name="Colorful List Accent 6" w:uiPriority="72"/>
-    <w:lsdException w:name="Colorful Grid Accent 6" w:uiPriority="73"/>
-    <w:lsdException w:name="Subtle Emphasis" w:uiPriority="19" w:qFormat="1"/>
-    <w:lsdException w:name="Intense Emphasis" w:uiPriority="21" w:qFormat="1"/>
-    <w:lsdException w:name="Subtle Reference" w:uiPriority="31" w:qFormat="1"/>
-    <w:lsdException w:name="Intense Reference" w:uiPriority="32" w:qFormat="1"/>
-    <w:lsdException w:name="Book Title" w:uiPriority="33" w:qFormat="1"/>
-    <w:lsdException w:name="Bibliography" w:uiPriority="37" w:semiHidden="1" w:unhideWhenUsed="1"/>
-    <w:lsdException w:name="TOC Heading" w:uiPriority="39" w:semiHidden="1" w:unhideWhenUsed="1" w:qFormat="1"/>
+  <w:latentStyles w:count="267" w:defQFormat="0" w:defUnhideWhenUsed="0" w:defSemiHidden="0" w:defUIPriority="0" w:defLockedState="0">
+    <w:lsdException w:qFormat="1" w:name="Normal"/>
+    <w:lsdException w:qFormat="1" w:name="heading 1"/>
+    <w:lsdException w:qFormat="1" w:semiHidden="1" w:unhideWhenUsed="1" w:name="heading 2"/>
+    <w:lsdException w:qFormat="1" w:semiHidden="1" w:unhideWhenUsed="1" w:name="heading 3"/>
+    <w:lsdException w:qFormat="1" w:semiHidden="1" w:unhideWhenUsed="1" w:name="heading 4"/>
+    <w:lsdException w:qFormat="1" w:semiHidden="1" w:unhideWhenUsed="1" w:name="heading 5"/>
+    <w:lsdException w:qFormat="1" w:semiHidden="1" w:unhideWhenUsed="1" w:name="heading 6"/>
+    <w:lsdException w:qFormat="1" w:semiHidden="1" w:unhideWhenUsed="1" w:name="heading 7"/>
+    <w:lsdException w:qFormat="1" w:semiHidden="1" w:unhideWhenUsed="1" w:name="heading 8"/>
+    <w:lsdException w:qFormat="1" w:semiHidden="1" w:unhideWhenUsed="1" w:name="heading 9"/>
+    <w:lsdException w:qFormat="1" w:semiHidden="1" w:unhideWhenUsed="1" w:name="caption"/>
+    <w:lsdException w:qFormat="1" w:name="Title"/>
+    <w:lsdException w:qFormat="1" w:name="Subtitle"/>
+    <w:lsdException w:qFormat="1" w:name="Strong"/>
+    <w:lsdException w:qFormat="1" w:name="Emphasis"/>
+    <w:lsdException w:semiHidden="1" w:uiPriority="99" w:name="Placeholder Text"/>
+    <w:lsdException w:qFormat="1" w:uiPriority="1" w:name="No Spacing"/>
+    <w:lsdException w:uiPriority="60" w:name="Light Shading"/>
+    <w:lsdException w:uiPriority="61" w:name="Light List"/>
+    <w:lsdException w:uiPriority="62" w:name="Light Grid"/>
+    <w:lsdException w:uiPriority="63" w:name="Medium Shading 1"/>
+    <w:lsdException w:uiPriority="64" w:name="Medium Shading 2"/>
+    <w:lsdException w:uiPriority="65" w:name="Medium List 1"/>
+    <w:lsdException w:uiPriority="66" w:name="Medium List 2"/>
+    <w:lsdException w:uiPriority="67" w:name="Medium Grid 1"/>
+    <w:lsdException w:uiPriority="68" w:name="Medium Grid 2"/>
+    <w:lsdException w:uiPriority="69" w:name="Medium Grid 3"/>
+    <w:lsdException w:uiPriority="70" w:name="Dark List"/>
+    <w:lsdException w:uiPriority="71" w:name="Colorful Shading"/>
+    <w:lsdException w:uiPriority="72" w:name="Colorful List"/>
+    <w:lsdException w:uiPriority="73" w:name="Colorful Grid"/>
+    <w:lsdException w:uiPriority="60" w:name="Light Shading Accent 1"/>
+    <w:lsdException w:uiPriority="61" w:name="Light List Accent 1"/>
+    <w:lsdException w:uiPriority="62" w:name="Light Grid Accent 1"/>
+    <w:lsdException w:uiPriority="63" w:name="Medium Shading 1 Accent 1"/>
+    <w:lsdException w:uiPriority="64" w:name="Medium Shading 2 Accent 1"/>
+    <w:lsdException w:uiPriority="65" w:name="Medium List 1 Accent 1"/>
+    <w:lsdException w:semiHidden="1" w:uiPriority="99" w:name="Revision"/>
+    <w:lsdException w:qFormat="1" w:uiPriority="34" w:name="List Paragraph"/>
+    <w:lsdException w:qFormat="1" w:uiPriority="29" w:name="Quote"/>
+    <w:lsdException w:qFormat="1" w:uiPriority="30" w:name="Intense Quote"/>
+    <w:lsdException w:uiPriority="66" w:name="Medium List 2 Accent 1"/>
+    <w:lsdException w:uiPriority="67" w:name="Medium Grid 1 Accent 1"/>
+    <w:lsdException w:uiPriority="68" w:name="Medium Grid 2 Accent 1"/>
+    <w:lsdException w:uiPriority="69" w:name="Medium Grid 3 Accent 1"/>
+    <w:lsdException w:uiPriority="70" w:name="Dark List Accent 1"/>
+    <w:lsdException w:uiPriority="71" w:name="Colorful Shading Accent 1"/>
+    <w:lsdException w:uiPriority="72" w:name="Colorful List Accent 1"/>
+    <w:lsdException w:uiPriority="73" w:name="Colorful Grid Accent 1"/>
+    <w:lsdException w:uiPriority="60" w:name="Light Shading Accent 2"/>
+    <w:lsdException w:uiPriority="61" w:name="Light List Accent 2"/>
+    <w:lsdException w:uiPriority="62" w:name="Light Grid Accent 2"/>
+    <w:lsdException w:uiPriority="63" w:name="Medium Shading 1 Accent 2"/>
+    <w:lsdException w:uiPriority="64" w:name="Medium Shading 2 Accent 2"/>
+    <w:lsdException w:uiPriority="65" w:name="Medium List 1 Accent 2"/>
+    <w:lsdException w:uiPriority="66" w:name="Medium List 2 Accent 2"/>
+    <w:lsdException w:uiPriority="67" w:name="Medium Grid 1 Accent 2"/>
+    <w:lsdException w:uiPriority="68" w:name="Medium Grid 2 Accent 2"/>
+    <w:lsdException w:uiPriority="69" w:name="Medium Grid 3 Accent 2"/>
+    <w:lsdException w:uiPriority="70" w:name="Dark List Accent 2"/>
+    <w:lsdException w:uiPriority="71" w:name="Colorful Shading Accent 2"/>
+    <w:lsdException w:uiPriority="72" w:name="Colorful List Accent 2"/>
+    <w:lsdException w:uiPriority="73" w:name="Colorful Grid Accent 2"/>
+    <w:lsdException w:uiPriority="60" w:name="Light Shading Accent 3"/>
+    <w:lsdException w:uiPriority="61" w:name="Light List Accent 3"/>
+    <w:lsdException w:uiPriority="62" w:name="Light Grid Accent 3"/>
+    <w:lsdException w:uiPriority="63" w:name="Medium Shading 1 Accent 3"/>
+    <w:lsdException w:uiPriority="64" w:name="Medium Shading 2 Accent 3"/>
+    <w:lsdException w:uiPriority="65" w:name="Medium List 1 Accent 3"/>
+    <w:lsdException w:uiPriority="66" w:name="Medium List 2 Accent 3"/>
+    <w:lsdException w:uiPriority="67" w:name="Medium Grid 1 Accent 3"/>
+    <w:lsdException w:uiPriority="68" w:name="Medium Grid 2 Accent 3"/>
+    <w:lsdException w:uiPriority="69" w:name="Medium Grid 3 Accent 3"/>
+    <w:lsdException w:uiPriority="70" w:name="Dark List Accent 3"/>
+    <w:lsdException w:uiPriority="71" w:name="Colorful Shading Accent 3"/>
+    <w:lsdException w:uiPriority="72" w:name="Colorful List Accent 3"/>
+    <w:lsdException w:uiPriority="73" w:name="Colorful Grid Accent 3"/>
+    <w:lsdException w:uiPriority="60" w:name="Light Shading Accent 4"/>
+    <w:lsdException w:uiPriority="61" w:name="Light List Accent 4"/>
+    <w:lsdException w:uiPriority="62" w:name="Light Grid Accent 4"/>
+    <w:lsdException w:uiPriority="63" w:name="Medium Shading 1 Accent 4"/>
+    <w:lsdException w:uiPriority="64" w:name="Medium Shading 2 Accent 4"/>
+    <w:lsdException w:uiPriority="65" w:name="Medium List 1 Accent 4"/>
+    <w:lsdException w:uiPriority="66" w:name="Medium List 2 Accent 4"/>
+    <w:lsdException w:uiPriority="67" w:name="Medium Grid 1 Accent 4"/>
+    <w:lsdException w:uiPriority="68" w:name="Medium Grid 2 Accent 4"/>
+    <w:lsdException w:uiPriority="69" w:name="Medium Grid 3 Accent 4"/>
+    <w:lsdException w:uiPriority="70" w:name="Dark List Accent 4"/>
+    <w:lsdException w:uiPriority="71" w:name="Colorful Shading Accent 4"/>
+    <w:lsdException w:uiPriority="72" w:name="Colorful List Accent 4"/>
+    <w:lsdException w:uiPriority="73" w:name="Colorful Grid Accent 4"/>
+    <w:lsdException w:uiPriority="60" w:name="Light Shading Accent 5"/>
+    <w:lsdException w:uiPriority="61" w:name="Light List Accent 5"/>
+    <w:lsdException w:uiPriority="62" w:name="Light Grid Accent 5"/>
+    <w:lsdException w:uiPriority="63" w:name="Medium Shading 1 Accent 5"/>
+    <w:lsdException w:uiPriority="64" w:name="Medium Shading 2 Accent 5"/>
+    <w:lsdException w:uiPriority="65" w:name="Medium List 1 Accent 5"/>
+    <w:lsdException w:uiPriority="66" w:name="Medium List 2 Accent 5"/>
+    <w:lsdException w:uiPriority="67" w:name="Medium Grid 1 Accent 5"/>
+    <w:lsdException w:uiPriority="68" w:name="Medium Grid 2 Accent 5"/>
+    <w:lsdException w:uiPriority="69" w:name="Medium Grid 3 Accent 5"/>
+    <w:lsdException w:uiPriority="70" w:name="Dark List Accent 5"/>
+    <w:lsdException w:uiPriority="71" w:name="Colorful Shading Accent 5"/>
+    <w:lsdException w:uiPriority="72" w:name="Colorful List Accent 5"/>
+    <w:lsdException w:uiPriority="73" w:name="Colorful Grid Accent 5"/>
+    <w:lsdException w:uiPriority="60" w:name="Light Shading Accent 6"/>
+    <w:lsdException w:uiPriority="61" w:name="Light List Accent 6"/>
+    <w:lsdException w:uiPriority="62" w:name="Light Grid Accent 6"/>
+    <w:lsdException w:uiPriority="63" w:name="Medium Shading 1 Accent 6"/>
+    <w:lsdException w:uiPriority="64" w:name="Medium Shading 2 Accent 6"/>
+    <w:lsdException w:uiPriority="65" w:name="Medium List 1 Accent 6"/>
+    <w:lsdException w:uiPriority="66" w:name="Medium List 2 Accent 6"/>
+    <w:lsdException w:uiPriority="67" w:name="Medium Grid 1 Accent 6"/>
+    <w:lsdException w:uiPriority="68" w:name="Medium Grid 2 Accent 6"/>
+    <w:lsdException w:uiPriority="69" w:name="Medium Grid 3 Accent 6"/>
+    <w:lsdException w:uiPriority="70" w:name="Dark List Accent 6"/>
+    <w:lsdException w:uiPriority="71" w:name="Colorful Shading Accent 6"/>
+    <w:lsdException w:uiPriority="72" w:name="Colorful List Accent 6"/>
+    <w:lsdException w:uiPriority="73" w:name="Colorful Grid Accent 6"/>
+    <w:lsdException w:qFormat="1" w:uiPriority="19" w:name="Subtle Emphasis"/>
+    <w:lsdException w:qFormat="1" w:uiPriority="21" w:name="Intense Emphasis"/>
+    <w:lsdException w:qFormat="1" w:uiPriority="31" w:name="Subtle Reference"/>
+    <w:lsdException w:qFormat="1" w:uiPriority="32" w:name="Intense Reference"/>
+    <w:lsdException w:qFormat="1" w:uiPriority="33" w:name="Book Title"/>
+    <w:lsdException w:semiHidden="1" w:uiPriority="37" w:unhideWhenUsed="1" w:name="Bibliography"/>
+    <w:lsdException w:qFormat="1" w:semiHidden="1" w:uiPriority="39" w:unhideWhenUsed="1" w:name="TOC Heading"/>
   </w:latentStyles>
   <w:style w:type="paragraph" w:styleId="Normal" w:default="1">
     <w:name w:val="Normal"/>
@@ -4029,11 +3830,11 @@
   </w:style>
   <w:style w:type="paragraph" w:styleId="Heading1">
     <w:name w:val="Heading 1"/>
+    <w:qFormat/>
+    <w:link w:val="Heading1Char"/>
+    <w:rsid w:val="00f40510"/>
     <w:basedOn w:val="Normal"/>
     <w:next w:val="Normal"/>
-    <w:link w:val="Heading1Char"/>
-    <w:qFormat/>
-    <w:rsid w:val="00f40510"/>
     <w:pPr>
       <w:keepNext/>
       <w:spacing w:before="240" w:after="60"/>
@@ -4049,13 +3850,13 @@
   </w:style>
   <w:style w:type="paragraph" w:styleId="Heading2">
     <w:name w:val="Heading 2"/>
+    <w:qFormat/>
+    <w:semiHidden/>
+    <w:unhideWhenUsed/>
+    <w:link w:val="Heading2Char"/>
+    <w:rsid w:val="00b80cc9"/>
     <w:basedOn w:val="Normal"/>
     <w:next w:val="Normal"/>
-    <w:link w:val="Heading2Char"/>
-    <w:semiHidden/>
-    <w:unhideWhenUsed/>
-    <w:qFormat/>
-    <w:rsid w:val="00b80cc9"/>
     <w:pPr>
       <w:keepNext/>
       <w:keepLines/>
@@ -4073,24 +3874,24 @@
   </w:style>
   <w:style w:type="paragraph" w:styleId="Heading3">
     <w:name w:val="Heading 3"/>
+    <w:qFormat/>
     <w:basedOn w:val="Heading"/>
-    <w:qFormat/>
     <w:pPr/>
     <w:rPr/>
   </w:style>
   <w:style w:type="character" w:styleId="DefaultParagraphFont" w:default="1">
     <w:name w:val="Default Paragraph Font"/>
     <w:uiPriority w:val="1"/>
+    <w:qFormat/>
     <w:semiHidden/>
     <w:unhideWhenUsed/>
-    <w:qFormat/>
     <w:rPr/>
   </w:style>
   <w:style w:type="character" w:styleId="Emphasis">
     <w:name w:val="Emphasis"/>
+    <w:qFormat/>
+    <w:rsid w:val="00f40510"/>
     <w:basedOn w:val="DefaultParagraphFont"/>
-    <w:qFormat/>
-    <w:rsid w:val="00f40510"/>
     <w:rPr>
       <w:i/>
       <w:iCs/>
@@ -4098,9 +3899,9 @@
   </w:style>
   <w:style w:type="character" w:styleId="Strong">
     <w:name w:val="Strong"/>
+    <w:qFormat/>
+    <w:rsid w:val="00f40510"/>
     <w:basedOn w:val="DefaultParagraphFont"/>
-    <w:qFormat/>
-    <w:rsid w:val="00f40510"/>
     <w:rPr>
       <w:b/>
       <w:bCs/>
@@ -4108,10 +3909,10 @@
   </w:style>
   <w:style w:type="character" w:styleId="Heading1Char" w:customStyle="1">
     <w:name w:val="Heading 1 Char"/>
+    <w:qFormat/>
+    <w:link w:val="Heading1"/>
+    <w:rsid w:val="00f40510"/>
     <w:basedOn w:val="DefaultParagraphFont"/>
-    <w:link w:val="Heading1"/>
-    <w:qFormat/>
-    <w:rsid w:val="00f40510"/>
     <w:rPr>
       <w:rFonts w:ascii="Cambria" w:hAnsi="Cambria" w:eastAsia="Times New Roman" w:cs="Times New Roman"/>
       <w:b/>
@@ -4123,24 +3924,24 @@
   </w:style>
   <w:style w:type="character" w:styleId="Applestylespan" w:customStyle="1">
     <w:name w:val="apple-style-span"/>
+    <w:qFormat/>
+    <w:rsid w:val="00824ec2"/>
     <w:basedOn w:val="DefaultParagraphFont"/>
-    <w:qFormat/>
-    <w:rsid w:val="00824ec2"/>
     <w:rPr/>
   </w:style>
   <w:style w:type="character" w:styleId="Appleconvertedspace" w:customStyle="1">
     <w:name w:val="apple-converted-space"/>
+    <w:qFormat/>
+    <w:rsid w:val="00824ec2"/>
     <w:basedOn w:val="DefaultParagraphFont"/>
-    <w:qFormat/>
-    <w:rsid w:val="00824ec2"/>
     <w:rPr/>
   </w:style>
   <w:style w:type="character" w:styleId="DocumentMapChar" w:customStyle="1">
     <w:name w:val="Document Map Char"/>
+    <w:qFormat/>
+    <w:link w:val="DocumentMap"/>
+    <w:rsid w:val="007a3650"/>
     <w:basedOn w:val="DefaultParagraphFont"/>
-    <w:link w:val="DocumentMap"/>
-    <w:qFormat/>
-    <w:rsid w:val="007a3650"/>
     <w:rPr>
       <w:rFonts w:ascii="Tahoma" w:hAnsi="Tahoma" w:cs="Tahoma"/>
       <w:sz w:val="16"/>
@@ -4149,11 +3950,11 @@
   </w:style>
   <w:style w:type="character" w:styleId="Heading2Char" w:customStyle="1">
     <w:name w:val="Heading 2 Char"/>
+    <w:qFormat/>
+    <w:semiHidden/>
+    <w:link w:val="Heading2"/>
+    <w:rsid w:val="00b80cc9"/>
     <w:basedOn w:val="DefaultParagraphFont"/>
-    <w:link w:val="Heading2"/>
-    <w:semiHidden/>
-    <w:qFormat/>
-    <w:rsid w:val="00b80cc9"/>
     <w:rPr>
       <w:rFonts w:ascii="Cambria" w:hAnsi="Cambria"/>
       <w:b/>
@@ -4165,10 +3966,10 @@
   </w:style>
   <w:style w:type="character" w:styleId="BalloonTextChar" w:customStyle="1">
     <w:name w:val="Balloon Text Char"/>
+    <w:qFormat/>
+    <w:link w:val="BalloonText"/>
+    <w:rsid w:val="00f259cd"/>
     <w:basedOn w:val="DefaultParagraphFont"/>
-    <w:link w:val="BalloonText"/>
-    <w:qFormat/>
-    <w:rsid w:val="00f259cd"/>
     <w:rPr>
       <w:rFonts w:ascii="Tahoma" w:hAnsi="Tahoma" w:cs="Tahoma"/>
       <w:sz w:val="16"/>
@@ -4177,11 +3978,12 @@
   </w:style>
   <w:style w:type="character" w:styleId="InternetLink" w:customStyle="1">
     <w:name w:val="Internet Link"/>
+    <w:rsid w:val="008e76db"/>
     <w:basedOn w:val="DefaultParagraphFont"/>
-    <w:rsid w:val="008e76db"/>
     <w:rPr>
       <w:color w:val="0000FF"/>
       <w:u w:val="single"/>
+      <w:lang w:val="zxx" w:eastAsia="zxx" w:bidi="zxx"/>
     </w:rPr>
   </w:style>
   <w:style w:type="character" w:styleId="ListLabel1" w:customStyle="1">
@@ -4372,12 +4174,76 @@
       <w:sz w:val="22"/>
     </w:rPr>
   </w:style>
+  <w:style w:type="character" w:styleId="ListLabel26">
+    <w:name w:val="ListLabel 26"/>
+    <w:rPr>
+      <w:rFonts w:cs="Symbol"/>
+      <w:b/>
+    </w:rPr>
+  </w:style>
+  <w:style w:type="character" w:styleId="ListLabel27">
+    <w:name w:val="ListLabel 27"/>
+    <w:rPr>
+      <w:rFonts w:cs="Times New Roman"/>
+    </w:rPr>
+  </w:style>
+  <w:style w:type="character" w:styleId="ListLabel28">
+    <w:name w:val="ListLabel 28"/>
+    <w:rPr>
+      <w:rFonts w:cs="Wingdings"/>
+    </w:rPr>
+  </w:style>
+  <w:style w:type="character" w:styleId="ListLabel29">
+    <w:name w:val="ListLabel 29"/>
+    <w:rPr>
+      <w:rFonts w:cs="Courier New"/>
+    </w:rPr>
+  </w:style>
+  <w:style w:type="character" w:styleId="ListLabel30">
+    <w:name w:val="ListLabel 30"/>
+    <w:rPr>
+      <w:rFonts w:cs="Symbol"/>
+      <w:sz w:val="22"/>
+    </w:rPr>
+  </w:style>
+  <w:style w:type="character" w:styleId="ListLabel31">
+    <w:name w:val="ListLabel 31"/>
+    <w:rPr>
+      <w:rFonts w:cs="Symbol"/>
+      <w:b/>
+    </w:rPr>
+  </w:style>
+  <w:style w:type="character" w:styleId="ListLabel32">
+    <w:name w:val="ListLabel 32"/>
+    <w:rPr>
+      <w:rFonts w:cs="Times New Roman"/>
+    </w:rPr>
+  </w:style>
+  <w:style w:type="character" w:styleId="ListLabel33">
+    <w:name w:val="ListLabel 33"/>
+    <w:rPr>
+      <w:rFonts w:cs="Wingdings"/>
+    </w:rPr>
+  </w:style>
+  <w:style w:type="character" w:styleId="ListLabel34">
+    <w:name w:val="ListLabel 34"/>
+    <w:rPr>
+      <w:rFonts w:cs="Courier New"/>
+    </w:rPr>
+  </w:style>
+  <w:style w:type="character" w:styleId="ListLabel35">
+    <w:name w:val="ListLabel 35"/>
+    <w:rPr>
+      <w:rFonts w:cs="Symbol"/>
+      <w:sz w:val="22"/>
+    </w:rPr>
+  </w:style>
   <w:style w:type="paragraph" w:styleId="Heading" w:customStyle="1">
     <w:name w:val="Heading"/>
+    <w:qFormat/>
+    <w:rsid w:val="00aa04b6"/>
     <w:basedOn w:val="Normal"/>
     <w:next w:val="TextBody"/>
-    <w:qFormat/>
-    <w:rsid w:val="00aa04b6"/>
     <w:pPr>
       <w:keepNext/>
       <w:spacing w:before="240" w:after="120"/>
@@ -4390,8 +4256,8 @@
   </w:style>
   <w:style w:type="paragraph" w:styleId="TextBody" w:customStyle="1">
     <w:name w:val="Text Body"/>
+    <w:rsid w:val="00be6657"/>
     <w:basedOn w:val="Normal"/>
-    <w:rsid w:val="00be6657"/>
     <w:pPr>
       <w:spacing w:lineRule="auto" w:line="288" w:before="0" w:after="140"/>
       <w:jc w:val="both"/>
@@ -4400,8 +4266,8 @@
   </w:style>
   <w:style w:type="paragraph" w:styleId="List">
     <w:name w:val="List"/>
+    <w:rsid w:val="00aa04b6"/>
     <w:basedOn w:val="TextBody"/>
-    <w:rsid w:val="00aa04b6"/>
     <w:pPr/>
     <w:rPr>
       <w:rFonts w:cs="FreeSans"/>
@@ -4409,8 +4275,8 @@
   </w:style>
   <w:style w:type="paragraph" w:styleId="Caption">
     <w:name w:val="Caption"/>
+    <w:qFormat/>
     <w:basedOn w:val="Normal"/>
-    <w:qFormat/>
     <w:pPr>
       <w:suppressLineNumbers/>
       <w:spacing w:before="120" w:after="120"/>
@@ -4425,9 +4291,9 @@
   </w:style>
   <w:style w:type="paragraph" w:styleId="Index" w:customStyle="1">
     <w:name w:val="Index"/>
+    <w:qFormat/>
+    <w:rsid w:val="00aa04b6"/>
     <w:basedOn w:val="Normal"/>
-    <w:qFormat/>
-    <w:rsid w:val="00aa04b6"/>
     <w:pPr>
       <w:suppressLineNumbers/>
     </w:pPr>
@@ -4437,9 +4303,9 @@
   </w:style>
   <w:style w:type="paragraph" w:styleId="Caption1">
     <w:name w:val="caption"/>
+    <w:qFormat/>
+    <w:rsid w:val="00aa04b6"/>
     <w:basedOn w:val="Normal"/>
-    <w:qFormat/>
-    <w:rsid w:val="00aa04b6"/>
     <w:pPr>
       <w:suppressLineNumbers/>
       <w:spacing w:before="120" w:after="120"/>
@@ -4452,9 +4318,9 @@
   </w:style>
   <w:style w:type="paragraph" w:styleId="NormalKalnMaddearetli" w:customStyle="1">
     <w:name w:val="Normal + KalınMadde İşaretli"/>
+    <w:qFormat/>
+    <w:rsid w:val="00da0f69"/>
     <w:basedOn w:val="Normal"/>
-    <w:qFormat/>
-    <w:rsid w:val="00da0f69"/>
     <w:pPr>
       <w:tabs>
         <w:tab w:val="left" w:pos="540" w:leader="none"/>
@@ -4464,43 +4330,43 @@
   </w:style>
   <w:style w:type="paragraph" w:styleId="TextBodyIndent" w:customStyle="1">
     <w:name w:val="Text Body Indent"/>
+    <w:rsid w:val="00392ade"/>
     <w:basedOn w:val="Normal"/>
-    <w:rsid w:val="00392ade"/>
     <w:pPr>
       <w:spacing w:before="0" w:after="120"/>
-      <w:ind w:left="283" w:hanging="0"/>
+      <w:ind w:left="283" w:right="0" w:hanging="0"/>
     </w:pPr>
     <w:rPr/>
   </w:style>
   <w:style w:type="paragraph" w:styleId="Normalsa095cm" w:customStyle="1">
     <w:name w:val="Normal + sağ:  0.95 cm"/>
+    <w:qFormat/>
+    <w:rsid w:val="00406641"/>
     <w:basedOn w:val="Normal"/>
-    <w:qFormat/>
-    <w:rsid w:val="00406641"/>
     <w:pPr>
-      <w:ind w:left="540" w:hanging="0"/>
+      <w:ind w:left="540" w:right="0" w:hanging="0"/>
     </w:pPr>
     <w:rPr/>
   </w:style>
   <w:style w:type="paragraph" w:styleId="ListParagraph">
     <w:name w:val="List Paragraph"/>
+    <w:uiPriority w:val="34"/>
+    <w:qFormat/>
+    <w:rsid w:val="00e07df6"/>
     <w:basedOn w:val="Normal"/>
-    <w:uiPriority w:val="34"/>
-    <w:qFormat/>
-    <w:rsid w:val="00e07df6"/>
     <w:pPr>
       <w:spacing w:before="0" w:after="0"/>
-      <w:ind w:left="720" w:hanging="0"/>
+      <w:ind w:left="720" w:right="0" w:hanging="0"/>
       <w:contextualSpacing/>
     </w:pPr>
     <w:rPr/>
   </w:style>
   <w:style w:type="paragraph" w:styleId="DocumentMap">
     <w:name w:val="Document Map"/>
+    <w:qFormat/>
+    <w:link w:val="DocumentMapChar"/>
+    <w:rsid w:val="007a3650"/>
     <w:basedOn w:val="Normal"/>
-    <w:link w:val="DocumentMapChar"/>
-    <w:qFormat/>
-    <w:rsid w:val="007a3650"/>
     <w:pPr/>
     <w:rPr>
       <w:rFonts w:ascii="Tahoma" w:hAnsi="Tahoma" w:cs="Tahoma"/>
@@ -4510,10 +4376,10 @@
   </w:style>
   <w:style w:type="paragraph" w:styleId="BalloonText">
     <w:name w:val="Balloon Text"/>
+    <w:qFormat/>
+    <w:link w:val="BalloonTextChar"/>
+    <w:rsid w:val="00f259cd"/>
     <w:basedOn w:val="Normal"/>
-    <w:link w:val="BalloonTextChar"/>
-    <w:qFormat/>
-    <w:rsid w:val="00f259cd"/>
     <w:pPr/>
     <w:rPr>
       <w:rFonts w:ascii="Tahoma" w:hAnsi="Tahoma" w:cs="Tahoma"/>
@@ -4523,22 +4389,34 @@
   </w:style>
   <w:style w:type="paragraph" w:styleId="Quotations">
     <w:name w:val="Quotations"/>
+    <w:qFormat/>
     <w:basedOn w:val="Normal"/>
-    <w:qFormat/>
     <w:pPr/>
     <w:rPr/>
   </w:style>
   <w:style w:type="paragraph" w:styleId="Title">
     <w:name w:val="Title"/>
+    <w:qFormat/>
     <w:basedOn w:val="Heading"/>
-    <w:qFormat/>
     <w:pPr/>
     <w:rPr/>
   </w:style>
   <w:style w:type="paragraph" w:styleId="Subtitle">
     <w:name w:val="Subtitle"/>
+    <w:qFormat/>
     <w:basedOn w:val="Heading"/>
-    <w:qFormat/>
+    <w:pPr/>
+    <w:rPr/>
+  </w:style>
+  <w:style w:type="paragraph" w:styleId="TableContents">
+    <w:name w:val="Table Contents"/>
+    <w:basedOn w:val="Normal"/>
+    <w:pPr/>
+    <w:rPr/>
+  </w:style>
+  <w:style w:type="paragraph" w:styleId="TableHeading">
+    <w:name w:val="Table Heading"/>
+    <w:basedOn w:val="TableContents"/>
     <w:pPr/>
     <w:rPr/>
   </w:style>
@@ -4551,11 +4429,11 @@
   <w:style w:type="table" w:default="1" w:styleId="TableNormal">
     <w:name w:val="Normal Table"/>
     <w:uiPriority w:val="99"/>
+    <w:qFormat/>
     <w:semiHidden/>
     <w:unhideWhenUsed/>
-    <w:qFormat/>
     <w:tblPr>
-      <w:tblInd w:w="0" w:type="dxa"/>
+      <w:tblInd w:type="dxa" w:w="0"/>
       <w:tblCellMar>
         <w:top w:w="0" w:type="dxa"/>
         <w:left w:w="108" w:type="dxa"/>

</xml_diff>